<commit_message>
Modificacion App y Docs
</commit_message>
<xml_diff>
--- a/Docs/ISIS1225 - AnalisisReto-TEMPLATE.docx
+++ b/Docs/ISIS1225 - AnalisisReto-TEMPLATE.docx
@@ -980,11 +980,2704 @@
         <w:t>Análisis de resultados de la implementación, tener cuenta las pruebas realizadas y el analisis de complejidad.</w:t>
       </w:r>
     </w:p>
+    <w:p>
+      <w:pPr>
+        <w:pStyle w:val="Heading1"/>
+        <w:rPr>
+          <w:b/>
+          <w:bCs/>
+          <w:lang w:val="es-419"/>
+        </w:rPr>
+      </w:pPr>
+      <w:r>
+        <w:rPr>
+          <w:b/>
+          <w:bCs/>
+          <w:lang w:val="es-419"/>
+        </w:rPr>
+        <w:t xml:space="preserve">Requerimiento </w:t>
+      </w:r>
+      <w:r>
+        <w:rPr>
+          <w:b/>
+          <w:bCs/>
+          <w:lang w:val="es-419"/>
+        </w:rPr>
+        <w:t>Ejemplo</w:t>
+      </w:r>
+    </w:p>
+    <w:p>
+      <w:pPr>
+        <w:rPr>
+          <w:lang w:val="es-419"/>
+        </w:rPr>
+      </w:pPr>
+    </w:p>
+    <w:p>
+      <w:pPr>
+        <w:pStyle w:val="Heading2"/>
+        <w:rPr>
+          <w:b/>
+          <w:bCs/>
+          <w:lang w:val="es-419"/>
+        </w:rPr>
+      </w:pPr>
+      <w:r>
+        <w:rPr>
+          <w:b/>
+          <w:bCs/>
+          <w:lang w:val="es-419"/>
+        </w:rPr>
+        <w:t>Descripción</w:t>
+      </w:r>
+    </w:p>
+    <w:p>
+      <w:pPr>
+        <w:ind w:left="1440" w:hanging="1440"/>
+        <w:jc w:val="center"/>
+        <w:rPr>
+          <w:lang w:val="es-419"/>
+        </w:rPr>
+      </w:pPr>
+      <w:r>
+        <w:rPr>
+          <w:lang w:val="es-419"/>
+        </w:rPr>
+        <w:drawing>
+          <wp:inline distT="0" distB="0" distL="0" distR="0" wp14:anchorId="35ECC59E" wp14:editId="0A0A9058">
+            <wp:extent cx="3547872" cy="1385413"/>
+            <wp:effectExtent l="0" t="0" r="0" b="5715"/>
+            <wp:docPr id="1" name="Picture 1"/>
+            <wp:cNvGraphicFramePr>
+              <a:graphicFrameLocks xmlns:a="http://schemas.openxmlformats.org/drawingml/2006/main" noChangeAspect="1"/>
+            </wp:cNvGraphicFramePr>
+            <a:graphic xmlns:a="http://schemas.openxmlformats.org/drawingml/2006/main">
+              <a:graphicData uri="http://schemas.openxmlformats.org/drawingml/2006/picture">
+                <pic:pic xmlns:pic="http://schemas.openxmlformats.org/drawingml/2006/picture">
+                  <pic:nvPicPr>
+                    <pic:cNvPr id="1" name=""/>
+                    <pic:cNvPicPr/>
+                  </pic:nvPicPr>
+                  <pic:blipFill>
+                    <a:blip r:embed="rId11"/>
+                    <a:stretch>
+                      <a:fillRect/>
+                    </a:stretch>
+                  </pic:blipFill>
+                  <pic:spPr>
+                    <a:xfrm>
+                      <a:off x="0" y="0"/>
+                      <a:ext cx="3585430" cy="1400079"/>
+                    </a:xfrm>
+                    <a:prstGeom prst="rect">
+                      <a:avLst/>
+                    </a:prstGeom>
+                  </pic:spPr>
+                </pic:pic>
+              </a:graphicData>
+            </a:graphic>
+          </wp:inline>
+        </w:drawing>
+      </w:r>
+    </w:p>
+    <w:p>
+      <w:pPr>
+        <w:spacing w:line="276" w:lineRule="auto"/>
+        <w:rPr>
+          <w:lang w:val="es-419"/>
+        </w:rPr>
+      </w:pPr>
+      <w:r>
+        <w:rPr>
+          <w:lang w:val="es-419"/>
+        </w:rPr>
+        <w:t>Este requerimiento se encarga de retornar un dato de una lista dado su ID. Lo primero que hace es verificar si el elemento existe. Dado el caso que exista</w:t>
+      </w:r>
+      <w:r>
+        <w:rPr>
+          <w:lang w:val="es-419"/>
+        </w:rPr>
+        <w:t>, retorna su posición,</w:t>
+      </w:r>
+      <w:r>
+        <w:rPr>
+          <w:lang w:val="es-419"/>
+        </w:rPr>
+        <w:t xml:space="preserve"> lo busca en la lista y lo retorna</w:t>
+      </w:r>
+      <w:r>
+        <w:rPr>
+          <w:lang w:val="es-419"/>
+        </w:rPr>
+        <w:t>.</w:t>
+      </w:r>
+      <w:r>
+        <w:rPr>
+          <w:lang w:val="es-419"/>
+        </w:rPr>
+        <w:t xml:space="preserve"> </w:t>
+      </w:r>
+      <w:r>
+        <w:rPr>
+          <w:lang w:val="es-419"/>
+        </w:rPr>
+        <w:t>D</w:t>
+      </w:r>
+      <w:r>
+        <w:rPr>
+          <w:lang w:val="es-419"/>
+        </w:rPr>
+        <w:t>e lo contrario</w:t>
+      </w:r>
+      <w:r>
+        <w:rPr>
+          <w:lang w:val="es-419"/>
+        </w:rPr>
+        <w:t>,</w:t>
+      </w:r>
+      <w:r>
+        <w:rPr>
+          <w:lang w:val="es-419"/>
+        </w:rPr>
+        <w:t xml:space="preserve"> retorna None.</w:t>
+      </w:r>
+    </w:p>
+    <w:tbl>
+      <w:tblPr>
+        <w:tblStyle w:val="TableGrid"/>
+        <w:tblW w:w="9360" w:type="dxa"/>
+        <w:tblLayout w:type="fixed"/>
+        <w:tblLook w:val="06A0" w:firstRow="1" w:lastRow="0" w:firstColumn="1" w:lastColumn="0" w:noHBand="1" w:noVBand="1"/>
+      </w:tblPr>
+      <w:tblGrid>
+        <w:gridCol w:w="3060"/>
+        <w:gridCol w:w="6300"/>
+      </w:tblGrid>
+      <w:tr>
+        <w:tc>
+          <w:tcPr>
+            <w:tcW w:w="3060" w:type="dxa"/>
+          </w:tcPr>
+          <w:p>
+            <w:pPr>
+              <w:rPr>
+                <w:b/>
+                <w:bCs/>
+                <w:lang w:val="es-419"/>
+              </w:rPr>
+            </w:pPr>
+            <w:r>
+              <w:rPr>
+                <w:b/>
+                <w:bCs/>
+                <w:lang w:val="es-419"/>
+              </w:rPr>
+              <w:t xml:space="preserve">Entrada </w:t>
+            </w:r>
+          </w:p>
+        </w:tc>
+        <w:tc>
+          <w:tcPr>
+            <w:tcW w:w="6300" w:type="dxa"/>
+          </w:tcPr>
+          <w:p>
+            <w:pPr>
+              <w:rPr>
+                <w:lang w:val="es-419"/>
+              </w:rPr>
+            </w:pPr>
+            <w:r>
+              <w:rPr>
+                <w:lang w:val="es-419"/>
+              </w:rPr>
+              <w:t>Estructuras de datos del modelo</w:t>
+            </w:r>
+            <w:r>
+              <w:rPr>
+                <w:lang w:val="es-419"/>
+              </w:rPr>
+              <w:t>, ID.</w:t>
+            </w:r>
+          </w:p>
+        </w:tc>
+      </w:tr>
+      <w:tr>
+        <w:tc>
+          <w:tcPr>
+            <w:tcW w:w="3060" w:type="dxa"/>
+          </w:tcPr>
+          <w:p>
+            <w:pPr>
+              <w:rPr>
+                <w:b/>
+                <w:bCs/>
+                <w:lang w:val="es-419"/>
+              </w:rPr>
+            </w:pPr>
+            <w:r>
+              <w:rPr>
+                <w:b/>
+                <w:bCs/>
+                <w:lang w:val="es-419"/>
+              </w:rPr>
+              <w:t>Salidas</w:t>
+            </w:r>
+          </w:p>
+        </w:tc>
+        <w:tc>
+          <w:tcPr>
+            <w:tcW w:w="6300" w:type="dxa"/>
+          </w:tcPr>
+          <w:p>
+            <w:pPr>
+              <w:rPr>
+                <w:lang w:val="es-419"/>
+              </w:rPr>
+            </w:pPr>
+            <w:r>
+              <w:rPr>
+                <w:lang w:val="es-419"/>
+              </w:rPr>
+              <w:t>El elemento con el ID dado, si no existe se retorna None</w:t>
+            </w:r>
+          </w:p>
+        </w:tc>
+      </w:tr>
+      <w:tr>
+        <w:tc>
+          <w:tcPr>
+            <w:tcW w:w="3060" w:type="dxa"/>
+          </w:tcPr>
+          <w:p>
+            <w:pPr>
+              <w:rPr>
+                <w:b/>
+                <w:bCs/>
+                <w:lang w:val="es-419"/>
+              </w:rPr>
+            </w:pPr>
+            <w:r>
+              <w:rPr>
+                <w:b/>
+                <w:bCs/>
+                <w:lang w:val="es-419"/>
+              </w:rPr>
+              <w:t>Implementado (Sí/No)</w:t>
+            </w:r>
+          </w:p>
+        </w:tc>
+        <w:tc>
+          <w:tcPr>
+            <w:tcW w:w="6300" w:type="dxa"/>
+          </w:tcPr>
+          <w:p>
+            <w:pPr>
+              <w:rPr>
+                <w:lang w:val="es-419"/>
+              </w:rPr>
+            </w:pPr>
+            <w:r>
+              <w:rPr>
+                <w:lang w:val="es-419"/>
+              </w:rPr>
+              <w:t>Si</w:t>
+            </w:r>
+            <w:r>
+              <w:rPr>
+                <w:lang w:val="es-419"/>
+              </w:rPr>
+              <w:t xml:space="preserve">. Implementado por Juan </w:t>
+            </w:r>
+            <w:r>
+              <w:rPr>
+                <w:lang w:val="es-419"/>
+              </w:rPr>
+              <w:t>Andrés Ariza</w:t>
+            </w:r>
+          </w:p>
+        </w:tc>
+      </w:tr>
+    </w:tbl>
+    <w:p>
+      <w:pPr>
+        <w:rPr>
+          <w:lang w:val="es-419"/>
+        </w:rPr>
+      </w:pPr>
+    </w:p>
+    <w:p>
+      <w:pPr>
+        <w:pStyle w:val="Heading2"/>
+        <w:rPr>
+          <w:b/>
+          <w:bCs/>
+          <w:lang w:val="es-419"/>
+        </w:rPr>
+      </w:pPr>
+      <w:r>
+        <w:rPr>
+          <w:b/>
+          <w:bCs/>
+          <w:lang w:val="es-419"/>
+        </w:rPr>
+        <w:t>Análisis de complejidad</w:t>
+      </w:r>
+    </w:p>
+    <w:p>
+      <w:pPr>
+        <w:rPr>
+          <w:lang w:val="es-419"/>
+        </w:rPr>
+      </w:pPr>
+      <w:r>
+        <w:rPr>
+          <w:lang w:val="es-419"/>
+        </w:rPr>
+        <w:t>Análisis de complejidad de cada uno de los pasos del algoritmo</w:t>
+      </w:r>
+    </w:p>
+    <w:tbl>
+      <w:tblPr>
+        <w:tblStyle w:val="TableGrid"/>
+        <w:tblW w:w="0" w:type="auto"/>
+        <w:tblLayout w:type="fixed"/>
+        <w:tblLook w:val="06A0" w:firstRow="1" w:lastRow="0" w:firstColumn="1" w:lastColumn="0" w:noHBand="1" w:noVBand="1"/>
+      </w:tblPr>
+      <w:tblGrid>
+        <w:gridCol w:w="5070"/>
+        <w:gridCol w:w="4275"/>
+      </w:tblGrid>
+      <w:tr>
+        <w:tc>
+          <w:tcPr>
+            <w:tcW w:w="5070" w:type="dxa"/>
+          </w:tcPr>
+          <w:p>
+            <w:pPr>
+              <w:rPr>
+                <w:b/>
+                <w:bCs/>
+                <w:lang w:val="es-419"/>
+              </w:rPr>
+            </w:pPr>
+            <w:r>
+              <w:rPr>
+                <w:b/>
+                <w:bCs/>
+                <w:lang w:val="es-419"/>
+              </w:rPr>
+              <w:t>Pasos</w:t>
+            </w:r>
+          </w:p>
+        </w:tc>
+        <w:tc>
+          <w:tcPr>
+            <w:tcW w:w="4275" w:type="dxa"/>
+          </w:tcPr>
+          <w:p>
+            <w:pPr>
+              <w:rPr>
+                <w:b/>
+                <w:bCs/>
+                <w:lang w:val="es-419"/>
+              </w:rPr>
+            </w:pPr>
+            <w:r>
+              <w:rPr>
+                <w:b/>
+                <w:bCs/>
+                <w:lang w:val="es-419"/>
+              </w:rPr>
+              <w:t>Complejidad</w:t>
+            </w:r>
+          </w:p>
+        </w:tc>
+      </w:tr>
+      <w:tr>
+        <w:tc>
+          <w:tcPr>
+            <w:tcW w:w="5070" w:type="dxa"/>
+          </w:tcPr>
+          <w:p>
+            <w:pPr>
+              <w:rPr>
+                <w:lang w:val="es-419"/>
+              </w:rPr>
+            </w:pPr>
+            <w:r>
+              <w:rPr>
+                <w:lang w:val="es-419"/>
+              </w:rPr>
+              <w:t>Buscar si el elemento existe (isPresent)</w:t>
+            </w:r>
+          </w:p>
+        </w:tc>
+        <w:tc>
+          <w:tcPr>
+            <w:tcW w:w="4275" w:type="dxa"/>
+          </w:tcPr>
+          <w:p>
+            <w:pPr>
+              <w:rPr>
+                <w:lang w:val="es-419"/>
+              </w:rPr>
+            </w:pPr>
+            <w:r>
+              <w:rPr>
+                <w:lang w:val="es-419"/>
+              </w:rPr>
+              <w:t>O(</w:t>
+            </w:r>
+            <w:r>
+              <w:rPr>
+                <w:lang w:val="es-419"/>
+              </w:rPr>
+              <w:t>n</w:t>
+            </w:r>
+            <w:r>
+              <w:rPr>
+                <w:lang w:val="es-419"/>
+              </w:rPr>
+              <w:t>)</w:t>
+            </w:r>
+          </w:p>
+        </w:tc>
+      </w:tr>
+      <w:tr>
+        <w:tc>
+          <w:tcPr>
+            <w:tcW w:w="5070" w:type="dxa"/>
+          </w:tcPr>
+          <w:p>
+            <w:pPr>
+              <w:rPr>
+                <w:lang w:val="es-419"/>
+              </w:rPr>
+            </w:pPr>
+            <w:r>
+              <w:rPr>
+                <w:lang w:val="es-419"/>
+              </w:rPr>
+              <w:t>Obtener el elemento (getElement)</w:t>
+            </w:r>
+            <w:r>
+              <w:rPr>
+                <w:lang w:val="es-419"/>
+              </w:rPr>
+              <w:t xml:space="preserve"> </w:t>
+            </w:r>
+          </w:p>
+        </w:tc>
+        <w:tc>
+          <w:tcPr>
+            <w:tcW w:w="4275" w:type="dxa"/>
+          </w:tcPr>
+          <w:p>
+            <w:pPr>
+              <w:rPr>
+                <w:lang w:val="es-419"/>
+              </w:rPr>
+            </w:pPr>
+            <w:r>
+              <w:rPr>
+                <w:lang w:val="es-419"/>
+              </w:rPr>
+              <w:t>O(</w:t>
+            </w:r>
+            <w:r>
+              <w:rPr>
+                <w:lang w:val="es-419"/>
+              </w:rPr>
+              <w:t>1</w:t>
+            </w:r>
+            <w:r>
+              <w:rPr>
+                <w:lang w:val="es-419"/>
+              </w:rPr>
+              <w:t>)</w:t>
+            </w:r>
+          </w:p>
+        </w:tc>
+      </w:tr>
+      <w:tr>
+        <w:tc>
+          <w:tcPr>
+            <w:tcW w:w="5070" w:type="dxa"/>
+          </w:tcPr>
+          <w:p>
+            <w:pPr>
+              <w:rPr>
+                <w:b/>
+                <w:bCs/>
+                <w:i/>
+                <w:iCs/>
+                <w:lang w:val="es-419"/>
+              </w:rPr>
+            </w:pPr>
+            <w:r>
+              <w:rPr>
+                <w:b/>
+                <w:bCs/>
+                <w:i/>
+                <w:iCs/>
+                <w:lang w:val="es-419"/>
+              </w:rPr>
+              <w:t>TOTAL</w:t>
+            </w:r>
+          </w:p>
+        </w:tc>
+        <w:tc>
+          <w:tcPr>
+            <w:tcW w:w="4275" w:type="dxa"/>
+          </w:tcPr>
+          <w:p>
+            <w:pPr>
+              <w:rPr>
+                <w:b/>
+                <w:bCs/>
+                <w:i/>
+                <w:iCs/>
+                <w:lang w:val="es-419"/>
+              </w:rPr>
+            </w:pPr>
+            <w:r>
+              <w:rPr>
+                <w:b/>
+                <w:bCs/>
+                <w:i/>
+                <w:iCs/>
+                <w:lang w:val="es-419"/>
+              </w:rPr>
+              <w:t>O(</w:t>
+            </w:r>
+            <w:r>
+              <w:rPr>
+                <w:b/>
+                <w:bCs/>
+                <w:i/>
+                <w:iCs/>
+                <w:lang w:val="es-419"/>
+              </w:rPr>
+              <w:t>n</w:t>
+            </w:r>
+            <w:r>
+              <w:rPr>
+                <w:b/>
+                <w:bCs/>
+                <w:i/>
+                <w:iCs/>
+                <w:lang w:val="es-419"/>
+              </w:rPr>
+              <w:t>)</w:t>
+            </w:r>
+          </w:p>
+        </w:tc>
+      </w:tr>
+    </w:tbl>
+    <w:p>
+      <w:pPr>
+        <w:rPr>
+          <w:rFonts w:ascii="Dax-Regular" w:hAnsi="Dax-Regular"/>
+          <w:lang w:val="es-419"/>
+        </w:rPr>
+      </w:pPr>
+    </w:p>
+    <w:p>
+      <w:pPr>
+        <w:pStyle w:val="Heading2"/>
+        <w:rPr>
+          <w:b/>
+          <w:bCs/>
+          <w:lang w:val="es-419"/>
+        </w:rPr>
+      </w:pPr>
+      <w:r>
+        <w:rPr>
+          <w:b/>
+          <w:bCs/>
+          <w:lang w:val="es-419"/>
+        </w:rPr>
+        <w:t>Pruebas Realizadas</w:t>
+      </w:r>
+    </w:p>
+    <w:p>
+      <w:pPr>
+        <w:jc w:val="both"/>
+      </w:pPr>
+      <w:r>
+        <w:rPr>
+          <w:lang w:val="es-419"/>
+        </w:rPr>
+        <w:t>Las pruebas realizadas fueron realizadas en una maquina con las siguientes especificaciones.</w:t>
+      </w:r>
+      <w:r>
+        <w:rPr>
+          <w:lang w:val="es-419"/>
+        </w:rPr>
+        <w:t xml:space="preserve"> </w:t>
+      </w:r>
+      <w:r>
+        <w:rPr>
+          <w:lang w:val="es-419"/>
+        </w:rPr>
+        <w:t>Los datos de entrada fueron el ID 1</w:t>
+      </w:r>
+      <w:r>
+        <w:rPr>
+          <w:lang w:val="es-419"/>
+        </w:rPr>
+        <w:t>.</w:t>
+      </w:r>
+    </w:p>
+    <w:tbl>
+      <w:tblPr>
+        <w:tblStyle w:val="GridTable2"/>
+        <w:tblW w:w="0" w:type="auto"/>
+        <w:tblLook w:val="04A0" w:firstRow="1" w:lastRow="0" w:firstColumn="1" w:lastColumn="0" w:noHBand="0" w:noVBand="1"/>
+      </w:tblPr>
+      <w:tblGrid>
+        <w:gridCol w:w="4675"/>
+        <w:gridCol w:w="4675"/>
+      </w:tblGrid>
+      <w:tr>
+        <w:trPr>
+          <w:cnfStyle w:val="100000000000" w:firstRow="1" w:lastRow="0" w:firstColumn="0" w:lastColumn="0" w:oddVBand="0" w:evenVBand="0" w:oddHBand="0" w:evenHBand="0" w:firstRowFirstColumn="0" w:firstRowLastColumn="0" w:lastRowFirstColumn="0" w:lastRowLastColumn="0"/>
+        </w:trPr>
+        <w:tc>
+          <w:tcPr>
+            <w:cnfStyle w:val="001000000000" w:firstRow="0" w:lastRow="0" w:firstColumn="1" w:lastColumn="0" w:oddVBand="0" w:evenVBand="0" w:oddHBand="0" w:evenHBand="0" w:firstRowFirstColumn="0" w:firstRowLastColumn="0" w:lastRowFirstColumn="0" w:lastRowLastColumn="0"/>
+            <w:tcW w:w="4675" w:type="dxa"/>
+          </w:tcPr>
+          <w:p>
+            <w:pPr>
+              <w:jc w:val="both"/>
+              <w:rPr>
+                <w:lang w:val="es-419"/>
+              </w:rPr>
+            </w:pPr>
+            <w:r>
+              <w:rPr>
+                <w:lang w:val="es-419"/>
+              </w:rPr>
+              <w:t>Procesadores</w:t>
+            </w:r>
+          </w:p>
+        </w:tc>
+        <w:tc>
+          <w:tcPr>
+            <w:tcW w:w="4675" w:type="dxa"/>
+          </w:tcPr>
+          <w:p>
+            <w:pPr>
+              <w:jc w:val="both"/>
+              <w:cnfStyle w:val="100000000000" w:firstRow="1" w:lastRow="0" w:firstColumn="0" w:lastColumn="0" w:oddVBand="0" w:evenVBand="0" w:oddHBand="0" w:evenHBand="0" w:firstRowFirstColumn="0" w:firstRowLastColumn="0" w:lastRowFirstColumn="0" w:lastRowLastColumn="0"/>
+            </w:pPr>
+            <w:r>
+              <w:t>AMD Ryzen 7 4800HS with Radeon Graphics</w:t>
+            </w:r>
+          </w:p>
+        </w:tc>
+      </w:tr>
+      <w:tr>
+        <w:trPr>
+          <w:cnfStyle w:val="000000100000" w:firstRow="0" w:lastRow="0" w:firstColumn="0" w:lastColumn="0" w:oddVBand="0" w:evenVBand="0" w:oddHBand="1" w:evenHBand="0" w:firstRowFirstColumn="0" w:firstRowLastColumn="0" w:lastRowFirstColumn="0" w:lastRowLastColumn="0"/>
+        </w:trPr>
+        <w:tc>
+          <w:tcPr>
+            <w:cnfStyle w:val="001000000000" w:firstRow="0" w:lastRow="0" w:firstColumn="1" w:lastColumn="0" w:oddVBand="0" w:evenVBand="0" w:oddHBand="0" w:evenHBand="0" w:firstRowFirstColumn="0" w:firstRowLastColumn="0" w:lastRowFirstColumn="0" w:lastRowLastColumn="0"/>
+            <w:tcW w:w="4675" w:type="dxa"/>
+          </w:tcPr>
+          <w:p>
+            <w:pPr>
+              <w:jc w:val="both"/>
+              <w:rPr>
+                <w:lang w:val="es-419"/>
+              </w:rPr>
+            </w:pPr>
+            <w:r>
+              <w:rPr>
+                <w:lang w:val="es-419"/>
+              </w:rPr>
+              <w:t>Memoria RAM</w:t>
+            </w:r>
+          </w:p>
+        </w:tc>
+        <w:tc>
+          <w:tcPr>
+            <w:tcW w:w="4675" w:type="dxa"/>
+          </w:tcPr>
+          <w:p>
+            <w:pPr>
+              <w:jc w:val="both"/>
+              <w:cnfStyle w:val="000000100000" w:firstRow="0" w:lastRow="0" w:firstColumn="0" w:lastColumn="0" w:oddVBand="0" w:evenVBand="0" w:oddHBand="1" w:evenHBand="0" w:firstRowFirstColumn="0" w:firstRowLastColumn="0" w:lastRowFirstColumn="0" w:lastRowLastColumn="0"/>
+              <w:rPr>
+                <w:lang w:val="es-419"/>
+              </w:rPr>
+            </w:pPr>
+            <w:r>
+              <w:rPr>
+                <w:lang w:val="es-419"/>
+              </w:rPr>
+              <w:t>8 GB</w:t>
+            </w:r>
+          </w:p>
+        </w:tc>
+      </w:tr>
+      <w:tr>
+        <w:tc>
+          <w:tcPr>
+            <w:cnfStyle w:val="001000000000" w:firstRow="0" w:lastRow="0" w:firstColumn="1" w:lastColumn="0" w:oddVBand="0" w:evenVBand="0" w:oddHBand="0" w:evenHBand="0" w:firstRowFirstColumn="0" w:firstRowLastColumn="0" w:lastRowFirstColumn="0" w:lastRowLastColumn="0"/>
+            <w:tcW w:w="4675" w:type="dxa"/>
+          </w:tcPr>
+          <w:p>
+            <w:pPr>
+              <w:jc w:val="both"/>
+              <w:rPr>
+                <w:lang w:val="es-419"/>
+              </w:rPr>
+            </w:pPr>
+            <w:r>
+              <w:rPr>
+                <w:lang w:val="es-419"/>
+              </w:rPr>
+              <w:t>Sistema Operativo</w:t>
+            </w:r>
+          </w:p>
+        </w:tc>
+        <w:tc>
+          <w:tcPr>
+            <w:tcW w:w="4675" w:type="dxa"/>
+          </w:tcPr>
+          <w:p>
+            <w:pPr>
+              <w:jc w:val="both"/>
+              <w:cnfStyle w:val="000000000000" w:firstRow="0" w:lastRow="0" w:firstColumn="0" w:lastColumn="0" w:oddVBand="0" w:evenVBand="0" w:oddHBand="0" w:evenHBand="0" w:firstRowFirstColumn="0" w:firstRowLastColumn="0" w:lastRowFirstColumn="0" w:lastRowLastColumn="0"/>
+              <w:rPr>
+                <w:lang w:val="es-419"/>
+              </w:rPr>
+            </w:pPr>
+            <w:r>
+              <w:rPr>
+                <w:lang w:val="es-419"/>
+              </w:rPr>
+              <w:t xml:space="preserve">Windows 10 </w:t>
+            </w:r>
+          </w:p>
+        </w:tc>
+      </w:tr>
+    </w:tbl>
+    <w:p>
+      <w:pPr>
+        <w:jc w:val="both"/>
+        <w:rPr>
+          <w:lang w:val="es-419"/>
+        </w:rPr>
+      </w:pPr>
+    </w:p>
+    <w:tbl>
+      <w:tblPr>
+        <w:tblStyle w:val="TableGrid"/>
+        <w:tblW w:w="0" w:type="auto"/>
+        <w:tblLayout w:type="fixed"/>
+        <w:tblLook w:val="06A0" w:firstRow="1" w:lastRow="0" w:firstColumn="1" w:lastColumn="0" w:noHBand="1" w:noVBand="1"/>
+      </w:tblPr>
+      <w:tblGrid>
+        <w:gridCol w:w="4680"/>
+        <w:gridCol w:w="4680"/>
+      </w:tblGrid>
+      <w:tr>
+        <w:tc>
+          <w:tcPr>
+            <w:tcW w:w="4680" w:type="dxa"/>
+          </w:tcPr>
+          <w:p>
+            <w:pPr>
+              <w:rPr>
+                <w:rFonts w:ascii="Dax-Regular" w:hAnsi="Dax-Regular"/>
+                <w:b/>
+                <w:bCs/>
+                <w:lang w:val="es-419"/>
+              </w:rPr>
+            </w:pPr>
+            <w:r>
+              <w:rPr>
+                <w:rFonts w:ascii="Dax-Regular" w:hAnsi="Dax-Regular"/>
+                <w:b/>
+                <w:bCs/>
+                <w:lang w:val="es-419"/>
+              </w:rPr>
+              <w:t>Entrada</w:t>
+            </w:r>
+          </w:p>
+        </w:tc>
+        <w:tc>
+          <w:tcPr>
+            <w:tcW w:w="4680" w:type="dxa"/>
+          </w:tcPr>
+          <w:p>
+            <w:pPr>
+              <w:rPr>
+                <w:rFonts w:ascii="Dax-Regular" w:hAnsi="Dax-Regular"/>
+                <w:b/>
+                <w:bCs/>
+                <w:lang w:val="es-419"/>
+              </w:rPr>
+            </w:pPr>
+            <w:r>
+              <w:rPr>
+                <w:rFonts w:ascii="Dax-Regular" w:hAnsi="Dax-Regular"/>
+                <w:b/>
+                <w:bCs/>
+                <w:lang w:val="es-419"/>
+              </w:rPr>
+              <w:t>Tiempo (</w:t>
+            </w:r>
+            <w:r>
+              <w:rPr>
+                <w:rFonts w:ascii="Dax-Regular" w:hAnsi="Dax-Regular"/>
+                <w:b/>
+                <w:bCs/>
+                <w:lang w:val="es-419"/>
+              </w:rPr>
+              <w:t>m</w:t>
+            </w:r>
+            <w:r>
+              <w:rPr>
+                <w:rFonts w:ascii="Dax-Regular" w:hAnsi="Dax-Regular"/>
+                <w:b/>
+                <w:bCs/>
+                <w:lang w:val="es-419"/>
+              </w:rPr>
+              <w:t>s)</w:t>
+            </w:r>
+          </w:p>
+        </w:tc>
+      </w:tr>
+      <w:tr>
+        <w:tc>
+          <w:tcPr>
+            <w:tcW w:w="4680" w:type="dxa"/>
+          </w:tcPr>
+          <w:p>
+            <w:pPr>
+              <w:rPr>
+                <w:rFonts w:ascii="Dax-Regular" w:hAnsi="Dax-Regular"/>
+                <w:lang w:val="es-419"/>
+              </w:rPr>
+            </w:pPr>
+            <w:r>
+              <w:rPr>
+                <w:rFonts w:ascii="Dax-Regular" w:hAnsi="Dax-Regular"/>
+                <w:lang w:val="es-419"/>
+              </w:rPr>
+              <w:t>small</w:t>
+            </w:r>
+          </w:p>
+        </w:tc>
+        <w:tc>
+          <w:tcPr>
+            <w:tcW w:w="4680" w:type="dxa"/>
+          </w:tcPr>
+          <w:p>
+            <w:pPr>
+              <w:rPr>
+                <w:rFonts w:ascii="Dax-Regular" w:hAnsi="Dax-Regular"/>
+                <w:lang w:val="es-419"/>
+              </w:rPr>
+            </w:pPr>
+            <w:r>
+              <w:rPr>
+                <w:rFonts w:ascii="Dax-Regular" w:hAnsi="Dax-Regular"/>
+                <w:lang w:val="es-419"/>
+              </w:rPr>
+              <w:t>0</w:t>
+            </w:r>
+            <w:r>
+              <w:rPr>
+                <w:rFonts w:ascii="Dax-Regular" w:hAnsi="Dax-Regular"/>
+                <w:lang w:val="es-419"/>
+              </w:rPr>
+              <w:t>.</w:t>
+            </w:r>
+            <w:r>
+              <w:rPr>
+                <w:rFonts w:ascii="Dax-Regular" w:hAnsi="Dax-Regular"/>
+                <w:lang w:val="es-419"/>
+              </w:rPr>
+              <w:t>05</w:t>
+            </w:r>
+          </w:p>
+        </w:tc>
+      </w:tr>
+      <w:tr>
+        <w:tc>
+          <w:tcPr>
+            <w:tcW w:w="4680" w:type="dxa"/>
+          </w:tcPr>
+          <w:p>
+            <w:pPr>
+              <w:rPr>
+                <w:rFonts w:ascii="Dax-Regular" w:hAnsi="Dax-Regular"/>
+                <w:lang w:val="es-419"/>
+              </w:rPr>
+            </w:pPr>
+            <w:r>
+              <w:rPr>
+                <w:rFonts w:ascii="Dax-Regular" w:hAnsi="Dax-Regular"/>
+                <w:lang w:val="es-419"/>
+              </w:rPr>
+              <w:t>5 pct</w:t>
+            </w:r>
+          </w:p>
+        </w:tc>
+        <w:tc>
+          <w:tcPr>
+            <w:tcW w:w="4680" w:type="dxa"/>
+          </w:tcPr>
+          <w:p>
+            <w:pPr>
+              <w:rPr>
+                <w:rFonts w:ascii="Dax-Regular" w:hAnsi="Dax-Regular"/>
+                <w:lang w:val="es-419"/>
+              </w:rPr>
+            </w:pPr>
+            <w:r>
+              <w:rPr>
+                <w:rFonts w:ascii="Dax-Regular" w:hAnsi="Dax-Regular"/>
+                <w:lang w:val="es-419"/>
+              </w:rPr>
+              <w:t>0</w:t>
+            </w:r>
+            <w:r>
+              <w:rPr>
+                <w:rFonts w:ascii="Dax-Regular" w:hAnsi="Dax-Regular"/>
+                <w:lang w:val="es-419"/>
+              </w:rPr>
+              <w:t>.</w:t>
+            </w:r>
+            <w:r>
+              <w:rPr>
+                <w:rFonts w:ascii="Dax-Regular" w:hAnsi="Dax-Regular"/>
+                <w:lang w:val="es-419"/>
+              </w:rPr>
+              <w:t>33</w:t>
+            </w:r>
+          </w:p>
+        </w:tc>
+      </w:tr>
+      <w:tr>
+        <w:tc>
+          <w:tcPr>
+            <w:tcW w:w="4680" w:type="dxa"/>
+          </w:tcPr>
+          <w:p>
+            <w:pPr>
+              <w:rPr>
+                <w:rFonts w:ascii="Dax-Regular" w:hAnsi="Dax-Regular"/>
+                <w:lang w:val="es-419"/>
+              </w:rPr>
+            </w:pPr>
+            <w:r>
+              <w:rPr>
+                <w:rFonts w:ascii="Dax-Regular" w:hAnsi="Dax-Regular"/>
+                <w:lang w:val="es-419"/>
+              </w:rPr>
+              <w:t>10 pct</w:t>
+            </w:r>
+          </w:p>
+        </w:tc>
+        <w:tc>
+          <w:tcPr>
+            <w:tcW w:w="4680" w:type="dxa"/>
+          </w:tcPr>
+          <w:p>
+            <w:pPr>
+              <w:rPr>
+                <w:rFonts w:ascii="Dax-Regular" w:hAnsi="Dax-Regular"/>
+                <w:lang w:val="es-419"/>
+              </w:rPr>
+            </w:pPr>
+            <w:r>
+              <w:rPr>
+                <w:rFonts w:ascii="Dax-Regular" w:hAnsi="Dax-Regular"/>
+                <w:lang w:val="es-419"/>
+              </w:rPr>
+              <w:t>1</w:t>
+            </w:r>
+            <w:r>
+              <w:rPr>
+                <w:rFonts w:ascii="Dax-Regular" w:hAnsi="Dax-Regular"/>
+                <w:lang w:val="es-419"/>
+              </w:rPr>
+              <w:t>.</w:t>
+            </w:r>
+            <w:r>
+              <w:rPr>
+                <w:rFonts w:ascii="Dax-Regular" w:hAnsi="Dax-Regular"/>
+                <w:lang w:val="es-419"/>
+              </w:rPr>
+              <w:t>28</w:t>
+            </w:r>
+          </w:p>
+        </w:tc>
+      </w:tr>
+      <w:tr>
+        <w:tc>
+          <w:tcPr>
+            <w:tcW w:w="4680" w:type="dxa"/>
+          </w:tcPr>
+          <w:p>
+            <w:pPr>
+              <w:rPr>
+                <w:rFonts w:ascii="Dax-Regular" w:hAnsi="Dax-Regular"/>
+                <w:lang w:val="es-419"/>
+              </w:rPr>
+            </w:pPr>
+            <w:r>
+              <w:rPr>
+                <w:rFonts w:ascii="Dax-Regular" w:hAnsi="Dax-Regular"/>
+                <w:lang w:val="es-419"/>
+              </w:rPr>
+              <w:t>20 pct</w:t>
+            </w:r>
+          </w:p>
+        </w:tc>
+        <w:tc>
+          <w:tcPr>
+            <w:tcW w:w="4680" w:type="dxa"/>
+          </w:tcPr>
+          <w:p>
+            <w:pPr>
+              <w:rPr>
+                <w:rFonts w:ascii="Dax-Regular" w:hAnsi="Dax-Regular"/>
+                <w:lang w:val="es-419"/>
+              </w:rPr>
+            </w:pPr>
+            <w:r>
+              <w:rPr>
+                <w:rFonts w:ascii="Dax-Regular" w:hAnsi="Dax-Regular"/>
+                <w:lang w:val="es-419"/>
+              </w:rPr>
+              <w:t>2</w:t>
+            </w:r>
+            <w:r>
+              <w:rPr>
+                <w:rFonts w:ascii="Dax-Regular" w:hAnsi="Dax-Regular"/>
+                <w:lang w:val="es-419"/>
+              </w:rPr>
+              <w:t>.</w:t>
+            </w:r>
+            <w:r>
+              <w:rPr>
+                <w:rFonts w:ascii="Dax-Regular" w:hAnsi="Dax-Regular"/>
+                <w:lang w:val="es-419"/>
+              </w:rPr>
+              <w:t>54</w:t>
+            </w:r>
+          </w:p>
+        </w:tc>
+      </w:tr>
+      <w:tr>
+        <w:tc>
+          <w:tcPr>
+            <w:tcW w:w="4680" w:type="dxa"/>
+          </w:tcPr>
+          <w:p>
+            <w:pPr>
+              <w:rPr>
+                <w:rFonts w:ascii="Dax-Regular" w:hAnsi="Dax-Regular"/>
+                <w:lang w:val="es-419"/>
+              </w:rPr>
+            </w:pPr>
+            <w:r>
+              <w:rPr>
+                <w:rFonts w:ascii="Dax-Regular" w:hAnsi="Dax-Regular"/>
+                <w:lang w:val="es-419"/>
+              </w:rPr>
+              <w:t>30 pct</w:t>
+            </w:r>
+          </w:p>
+        </w:tc>
+        <w:tc>
+          <w:tcPr>
+            <w:tcW w:w="4680" w:type="dxa"/>
+          </w:tcPr>
+          <w:p>
+            <w:pPr>
+              <w:rPr>
+                <w:rFonts w:ascii="Dax-Regular" w:hAnsi="Dax-Regular"/>
+                <w:lang w:val="es-419"/>
+              </w:rPr>
+            </w:pPr>
+            <w:r>
+              <w:rPr>
+                <w:rFonts w:ascii="Dax-Regular" w:hAnsi="Dax-Regular"/>
+                <w:lang w:val="es-419"/>
+              </w:rPr>
+              <w:t>4</w:t>
+            </w:r>
+            <w:r>
+              <w:rPr>
+                <w:rFonts w:ascii="Dax-Regular" w:hAnsi="Dax-Regular"/>
+                <w:lang w:val="es-419"/>
+              </w:rPr>
+              <w:t>.</w:t>
+            </w:r>
+            <w:r>
+              <w:rPr>
+                <w:rFonts w:ascii="Dax-Regular" w:hAnsi="Dax-Regular"/>
+                <w:lang w:val="es-419"/>
+              </w:rPr>
+              <w:t>98</w:t>
+            </w:r>
+          </w:p>
+        </w:tc>
+      </w:tr>
+      <w:tr>
+        <w:tc>
+          <w:tcPr>
+            <w:tcW w:w="4680" w:type="dxa"/>
+          </w:tcPr>
+          <w:p>
+            <w:pPr>
+              <w:rPr>
+                <w:rFonts w:ascii="Dax-Regular" w:hAnsi="Dax-Regular"/>
+                <w:lang w:val="es-419"/>
+              </w:rPr>
+            </w:pPr>
+            <w:r>
+              <w:rPr>
+                <w:rFonts w:ascii="Dax-Regular" w:hAnsi="Dax-Regular"/>
+                <w:lang w:val="es-419"/>
+              </w:rPr>
+              <w:t>50 pct</w:t>
+            </w:r>
+          </w:p>
+        </w:tc>
+        <w:tc>
+          <w:tcPr>
+            <w:tcW w:w="4680" w:type="dxa"/>
+          </w:tcPr>
+          <w:p>
+            <w:pPr>
+              <w:rPr>
+                <w:rFonts w:ascii="Dax-Regular" w:hAnsi="Dax-Regular"/>
+                <w:lang w:val="es-419"/>
+              </w:rPr>
+            </w:pPr>
+            <w:r>
+              <w:rPr>
+                <w:rFonts w:ascii="Dax-Regular" w:hAnsi="Dax-Regular"/>
+                <w:lang w:val="es-419"/>
+              </w:rPr>
+              <w:t>7</w:t>
+            </w:r>
+            <w:r>
+              <w:rPr>
+                <w:rFonts w:ascii="Dax-Regular" w:hAnsi="Dax-Regular"/>
+                <w:lang w:val="es-419"/>
+              </w:rPr>
+              <w:t>.</w:t>
+            </w:r>
+            <w:r>
+              <w:rPr>
+                <w:rFonts w:ascii="Dax-Regular" w:hAnsi="Dax-Regular"/>
+                <w:lang w:val="es-419"/>
+              </w:rPr>
+              <w:t>51</w:t>
+            </w:r>
+          </w:p>
+        </w:tc>
+      </w:tr>
+      <w:tr>
+        <w:tc>
+          <w:tcPr>
+            <w:tcW w:w="4680" w:type="dxa"/>
+          </w:tcPr>
+          <w:p>
+            <w:pPr>
+              <w:rPr>
+                <w:rFonts w:ascii="Dax-Regular" w:hAnsi="Dax-Regular"/>
+                <w:lang w:val="es-419"/>
+              </w:rPr>
+            </w:pPr>
+            <w:r>
+              <w:rPr>
+                <w:rFonts w:ascii="Dax-Regular" w:hAnsi="Dax-Regular"/>
+                <w:lang w:val="es-419"/>
+              </w:rPr>
+              <w:t>80 pct</w:t>
+            </w:r>
+          </w:p>
+        </w:tc>
+        <w:tc>
+          <w:tcPr>
+            <w:tcW w:w="4680" w:type="dxa"/>
+          </w:tcPr>
+          <w:p>
+            <w:pPr>
+              <w:rPr>
+                <w:rFonts w:ascii="Dax-Regular" w:hAnsi="Dax-Regular"/>
+                <w:lang w:val="es-419"/>
+              </w:rPr>
+            </w:pPr>
+            <w:r>
+              <w:rPr>
+                <w:rFonts w:ascii="Dax-Regular" w:hAnsi="Dax-Regular"/>
+                <w:lang w:val="es-419"/>
+              </w:rPr>
+              <w:t>13</w:t>
+            </w:r>
+            <w:r>
+              <w:rPr>
+                <w:rFonts w:ascii="Dax-Regular" w:hAnsi="Dax-Regular"/>
+                <w:lang w:val="es-419"/>
+              </w:rPr>
+              <w:t>.</w:t>
+            </w:r>
+            <w:r>
+              <w:rPr>
+                <w:rFonts w:ascii="Dax-Regular" w:hAnsi="Dax-Regular"/>
+                <w:lang w:val="es-419"/>
+              </w:rPr>
+              <w:t>81</w:t>
+            </w:r>
+          </w:p>
+        </w:tc>
+      </w:tr>
+      <w:tr>
+        <w:tc>
+          <w:tcPr>
+            <w:tcW w:w="4680" w:type="dxa"/>
+          </w:tcPr>
+          <w:p>
+            <w:pPr>
+              <w:rPr>
+                <w:rFonts w:ascii="Dax-Regular" w:hAnsi="Dax-Regular"/>
+                <w:lang w:val="es-419"/>
+              </w:rPr>
+            </w:pPr>
+            <w:r>
+              <w:rPr>
+                <w:rFonts w:ascii="Dax-Regular" w:hAnsi="Dax-Regular"/>
+                <w:lang w:val="es-419"/>
+              </w:rPr>
+              <w:t>large</w:t>
+            </w:r>
+          </w:p>
+        </w:tc>
+        <w:tc>
+          <w:tcPr>
+            <w:tcW w:w="4680" w:type="dxa"/>
+          </w:tcPr>
+          <w:p>
+            <w:pPr>
+              <w:rPr>
+                <w:rFonts w:ascii="Dax-Regular" w:hAnsi="Dax-Regular"/>
+                <w:lang w:val="es-419"/>
+              </w:rPr>
+            </w:pPr>
+            <w:r>
+              <w:rPr>
+                <w:rFonts w:ascii="Dax-Regular" w:hAnsi="Dax-Regular"/>
+                <w:lang w:val="es-419"/>
+              </w:rPr>
+              <w:t>25</w:t>
+            </w:r>
+            <w:r>
+              <w:rPr>
+                <w:rFonts w:ascii="Dax-Regular" w:hAnsi="Dax-Regular"/>
+                <w:lang w:val="es-419"/>
+              </w:rPr>
+              <w:t>.</w:t>
+            </w:r>
+            <w:r>
+              <w:rPr>
+                <w:rFonts w:ascii="Dax-Regular" w:hAnsi="Dax-Regular"/>
+                <w:lang w:val="es-419"/>
+              </w:rPr>
+              <w:t>97</w:t>
+            </w:r>
+          </w:p>
+        </w:tc>
+      </w:tr>
+    </w:tbl>
+    <w:p>
+      <w:pPr>
+        <w:rPr>
+          <w:rFonts w:ascii="Dax-Regular" w:hAnsi="Dax-Regular"/>
+          <w:lang w:val="es-419"/>
+        </w:rPr>
+      </w:pPr>
+    </w:p>
+    <w:p>
+      <w:pPr>
+        <w:pStyle w:val="Heading3"/>
+        <w:rPr>
+          <w:b/>
+          <w:bCs/>
+          <w:lang w:val="es-419"/>
+        </w:rPr>
+      </w:pPr>
+      <w:r>
+        <w:rPr>
+          <w:b/>
+          <w:bCs/>
+          <w:lang w:val="es-419"/>
+        </w:rPr>
+        <w:t>Tablas de datos</w:t>
+      </w:r>
+    </w:p>
+    <w:p>
+      <w:pPr>
+        <w:rPr>
+          <w:lang w:val="es-419"/>
+        </w:rPr>
+      </w:pPr>
+      <w:r>
+        <w:rPr>
+          <w:lang w:val="es-419"/>
+        </w:rPr>
+        <w:t>Las tablas con la recopilación de datos de las pruebas.</w:t>
+      </w:r>
+    </w:p>
+    <w:tbl>
+      <w:tblPr>
+        <w:tblW w:w="2840" w:type="dxa"/>
+        <w:jc w:val="center"/>
+        <w:tblLook w:val="04A0" w:firstRow="1" w:lastRow="0" w:firstColumn="1" w:lastColumn="0" w:noHBand="0" w:noVBand="1"/>
+      </w:tblPr>
+      <w:tblGrid>
+        <w:gridCol w:w="1933"/>
+        <w:gridCol w:w="920"/>
+        <w:gridCol w:w="2090"/>
+      </w:tblGrid>
+      <w:tr>
+        <w:trPr>
+          <w:trHeight w:val="560"/>
+          <w:jc w:val="center"/>
+        </w:trPr>
+        <w:tc>
+          <w:tcPr>
+            <w:tcW w:w="960" w:type="dxa"/>
+            <w:tcBorders>
+              <w:top w:val="single" w:sz="4" w:space="0" w:color="auto"/>
+              <w:left w:val="single" w:sz="4" w:space="0" w:color="auto"/>
+              <w:bottom w:val="single" w:sz="4" w:space="0" w:color="auto"/>
+              <w:right w:val="single" w:sz="4" w:space="0" w:color="auto"/>
+            </w:tcBorders>
+            <w:shd w:val="clear" w:color="auto" w:fill="auto"/>
+            <w:vAlign w:val="center"/>
+            <w:hideMark/>
+          </w:tcPr>
+          <w:p>
+            <w:pPr>
+              <w:spacing w:after="0" w:line="240" w:lineRule="auto"/>
+              <w:ind w:left="1440" w:hanging="1440"/>
+              <w:jc w:val="center"/>
+              <w:rPr>
+                <w:rFonts w:ascii="Dax-Regular" w:eastAsia="Times New Roman" w:hAnsi="Dax-Regular" w:cs="Calibri"/>
+                <w:b/>
+                <w:bCs/>
+                <w:color w:val="000000"/>
+                <w:lang w:eastAsia="en-US"/>
+              </w:rPr>
+            </w:pPr>
+            <w:r>
+              <w:rPr>
+                <w:rFonts w:ascii="Dax-Regular" w:eastAsia="Times New Roman" w:hAnsi="Dax-Regular" w:cs="Calibri"/>
+                <w:b/>
+                <w:bCs/>
+                <w:color w:val="000000"/>
+                <w:lang w:val="es-419" w:eastAsia="en-US"/>
+              </w:rPr>
+              <w:t>Muestra</w:t>
+            </w:r>
+          </w:p>
+        </w:tc>
+        <w:tc>
+          <w:tcPr>
+            <w:tcW w:w="920" w:type="dxa"/>
+            <w:tcBorders>
+              <w:top w:val="single" w:sz="4" w:space="0" w:color="auto"/>
+              <w:left w:val="nil"/>
+              <w:bottom w:val="single" w:sz="4" w:space="0" w:color="auto"/>
+              <w:right w:val="single" w:sz="4" w:space="0" w:color="auto"/>
+            </w:tcBorders>
+            <w:shd w:val="clear" w:color="auto" w:fill="auto"/>
+            <w:vAlign w:val="center"/>
+            <w:hideMark/>
+          </w:tcPr>
+          <w:p>
+            <w:pPr>
+              <w:spacing w:after="0" w:line="240" w:lineRule="auto"/>
+              <w:ind w:left="1440" w:hanging="1440"/>
+              <w:jc w:val="center"/>
+              <w:rPr>
+                <w:rFonts w:ascii="Dax-Regular" w:eastAsia="Times New Roman" w:hAnsi="Dax-Regular" w:cs="Calibri"/>
+                <w:b/>
+                <w:bCs/>
+                <w:color w:val="000000"/>
+                <w:lang w:eastAsia="en-US"/>
+              </w:rPr>
+            </w:pPr>
+            <w:r>
+              <w:rPr>
+                <w:rFonts w:ascii="Dax-Regular" w:eastAsia="Times New Roman" w:hAnsi="Dax-Regular" w:cs="Calibri"/>
+                <w:b/>
+                <w:bCs/>
+                <w:color w:val="000000"/>
+                <w:lang w:val="es-419" w:eastAsia="en-US"/>
+              </w:rPr>
+              <w:t>Salida</w:t>
+            </w:r>
+          </w:p>
+        </w:tc>
+        <w:tc>
+          <w:tcPr>
+            <w:tcW w:w="960" w:type="dxa"/>
+            <w:tcBorders>
+              <w:top w:val="single" w:sz="4" w:space="0" w:color="auto"/>
+              <w:left w:val="nil"/>
+              <w:bottom w:val="single" w:sz="4" w:space="0" w:color="auto"/>
+              <w:right w:val="single" w:sz="4" w:space="0" w:color="auto"/>
+            </w:tcBorders>
+            <w:shd w:val="clear" w:color="auto" w:fill="auto"/>
+            <w:vAlign w:val="center"/>
+            <w:hideMark/>
+          </w:tcPr>
+          <w:p>
+            <w:pPr>
+              <w:spacing w:after="0" w:line="240" w:lineRule="auto"/>
+              <w:ind w:left="1440" w:hanging="1440"/>
+              <w:jc w:val="center"/>
+              <w:rPr>
+                <w:rFonts w:ascii="Dax-Regular" w:eastAsia="Times New Roman" w:hAnsi="Dax-Regular" w:cs="Calibri"/>
+                <w:b/>
+                <w:bCs/>
+                <w:color w:val="000000"/>
+                <w:lang w:eastAsia="en-US"/>
+              </w:rPr>
+            </w:pPr>
+            <w:r>
+              <w:rPr>
+                <w:rFonts w:ascii="Dax-Regular" w:eastAsia="Times New Roman" w:hAnsi="Dax-Regular" w:cs="Calibri"/>
+                <w:b/>
+                <w:bCs/>
+                <w:color w:val="000000"/>
+                <w:lang w:val="es-419" w:eastAsia="en-US"/>
+              </w:rPr>
+              <w:t>Tiempo (ms)</w:t>
+            </w:r>
+          </w:p>
+        </w:tc>
+      </w:tr>
+      <w:tr>
+        <w:trPr>
+          <w:trHeight w:val="290"/>
+          <w:jc w:val="center"/>
+        </w:trPr>
+        <w:tc>
+          <w:tcPr>
+            <w:tcW w:w="960" w:type="dxa"/>
+            <w:tcBorders>
+              <w:top w:val="nil"/>
+              <w:left w:val="single" w:sz="4" w:space="0" w:color="auto"/>
+              <w:bottom w:val="single" w:sz="4" w:space="0" w:color="auto"/>
+              <w:right w:val="single" w:sz="4" w:space="0" w:color="auto"/>
+            </w:tcBorders>
+            <w:shd w:val="clear" w:color="auto" w:fill="auto"/>
+            <w:vAlign w:val="center"/>
+            <w:hideMark/>
+          </w:tcPr>
+          <w:p>
+            <w:pPr>
+              <w:spacing w:after="0" w:line="240" w:lineRule="auto"/>
+              <w:ind w:left="1440" w:hanging="1440"/>
+              <w:jc w:val="center"/>
+              <w:rPr>
+                <w:rFonts w:ascii="Dax-Regular" w:eastAsia="Times New Roman" w:hAnsi="Dax-Regular" w:cs="Calibri"/>
+                <w:color w:val="000000"/>
+                <w:lang w:eastAsia="en-US"/>
+              </w:rPr>
+            </w:pPr>
+            <w:r>
+              <w:rPr>
+                <w:rFonts w:ascii="Dax-Regular" w:eastAsia="Times New Roman" w:hAnsi="Dax-Regular" w:cs="Calibri"/>
+                <w:color w:val="000000"/>
+                <w:lang w:val="es-419" w:eastAsia="en-US"/>
+              </w:rPr>
+              <w:t>small</w:t>
+            </w:r>
+          </w:p>
+        </w:tc>
+        <w:tc>
+          <w:tcPr>
+            <w:tcW w:w="920" w:type="dxa"/>
+            <w:tcBorders>
+              <w:top w:val="nil"/>
+              <w:left w:val="nil"/>
+              <w:bottom w:val="single" w:sz="4" w:space="0" w:color="auto"/>
+              <w:right w:val="single" w:sz="4" w:space="0" w:color="auto"/>
+            </w:tcBorders>
+            <w:shd w:val="clear" w:color="auto" w:fill="auto"/>
+            <w:noWrap/>
+            <w:vAlign w:val="bottom"/>
+            <w:hideMark/>
+          </w:tcPr>
+          <w:p>
+            <w:pPr>
+              <w:spacing w:after="0" w:line="240" w:lineRule="auto"/>
+              <w:ind w:left="1440" w:hanging="1440"/>
+              <w:jc w:val="center"/>
+              <w:rPr>
+                <w:rFonts w:ascii="Calibri" w:eastAsia="Times New Roman" w:hAnsi="Calibri" w:cs="Calibri"/>
+                <w:color w:val="000000"/>
+                <w:lang w:eastAsia="en-US"/>
+              </w:rPr>
+            </w:pPr>
+            <w:r>
+              <w:rPr>
+                <w:rFonts w:ascii="Calibri" w:eastAsia="Times New Roman" w:hAnsi="Calibri" w:cs="Calibri"/>
+                <w:color w:val="000000"/>
+                <w:lang w:eastAsia="en-US"/>
+              </w:rPr>
+              <w:t>Dato1</w:t>
+            </w:r>
+          </w:p>
+        </w:tc>
+        <w:tc>
+          <w:tcPr>
+            <w:tcW w:w="960" w:type="dxa"/>
+            <w:tcBorders>
+              <w:top w:val="nil"/>
+              <w:left w:val="nil"/>
+              <w:bottom w:val="single" w:sz="4" w:space="0" w:color="auto"/>
+              <w:right w:val="single" w:sz="4" w:space="0" w:color="auto"/>
+            </w:tcBorders>
+            <w:shd w:val="clear" w:color="auto" w:fill="auto"/>
+            <w:vAlign w:val="center"/>
+            <w:hideMark/>
+          </w:tcPr>
+          <w:p>
+            <w:pPr>
+              <w:spacing w:after="0" w:line="240" w:lineRule="auto"/>
+              <w:ind w:left="1440" w:hanging="1440"/>
+              <w:jc w:val="center"/>
+              <w:rPr>
+                <w:rFonts w:ascii="Dax-Regular" w:eastAsia="Times New Roman" w:hAnsi="Dax-Regular" w:cs="Calibri"/>
+                <w:color w:val="000000"/>
+                <w:lang w:eastAsia="en-US"/>
+              </w:rPr>
+            </w:pPr>
+            <w:r>
+              <w:rPr>
+                <w:rFonts w:ascii="Dax-Regular" w:eastAsia="Times New Roman" w:hAnsi="Dax-Regular" w:cs="Calibri"/>
+                <w:color w:val="000000"/>
+                <w:lang w:val="es-419" w:eastAsia="en-US"/>
+              </w:rPr>
+              <w:t>0.05</w:t>
+            </w:r>
+          </w:p>
+        </w:tc>
+      </w:tr>
+      <w:tr>
+        <w:trPr>
+          <w:trHeight w:val="290"/>
+          <w:jc w:val="center"/>
+        </w:trPr>
+        <w:tc>
+          <w:tcPr>
+            <w:tcW w:w="960" w:type="dxa"/>
+            <w:tcBorders>
+              <w:top w:val="nil"/>
+              <w:left w:val="single" w:sz="4" w:space="0" w:color="auto"/>
+              <w:bottom w:val="single" w:sz="4" w:space="0" w:color="auto"/>
+              <w:right w:val="single" w:sz="4" w:space="0" w:color="auto"/>
+            </w:tcBorders>
+            <w:shd w:val="clear" w:color="auto" w:fill="auto"/>
+            <w:vAlign w:val="center"/>
+            <w:hideMark/>
+          </w:tcPr>
+          <w:p>
+            <w:pPr>
+              <w:spacing w:after="0" w:line="240" w:lineRule="auto"/>
+              <w:ind w:left="1440" w:hanging="1440"/>
+              <w:jc w:val="center"/>
+              <w:rPr>
+                <w:rFonts w:ascii="Dax-Regular" w:eastAsia="Times New Roman" w:hAnsi="Dax-Regular" w:cs="Calibri"/>
+                <w:color w:val="000000"/>
+                <w:lang w:eastAsia="en-US"/>
+              </w:rPr>
+            </w:pPr>
+            <w:r>
+              <w:rPr>
+                <w:rFonts w:ascii="Dax-Regular" w:eastAsia="Times New Roman" w:hAnsi="Dax-Regular" w:cs="Calibri"/>
+                <w:color w:val="000000"/>
+                <w:lang w:val="es-419" w:eastAsia="en-US"/>
+              </w:rPr>
+              <w:t>5 pct</w:t>
+            </w:r>
+          </w:p>
+        </w:tc>
+        <w:tc>
+          <w:tcPr>
+            <w:tcW w:w="920" w:type="dxa"/>
+            <w:tcBorders>
+              <w:top w:val="nil"/>
+              <w:left w:val="nil"/>
+              <w:bottom w:val="single" w:sz="4" w:space="0" w:color="auto"/>
+              <w:right w:val="single" w:sz="4" w:space="0" w:color="auto"/>
+            </w:tcBorders>
+            <w:shd w:val="clear" w:color="auto" w:fill="auto"/>
+            <w:noWrap/>
+            <w:vAlign w:val="bottom"/>
+            <w:hideMark/>
+          </w:tcPr>
+          <w:p>
+            <w:pPr>
+              <w:spacing w:after="0" w:line="240" w:lineRule="auto"/>
+              <w:ind w:left="1440" w:hanging="1440"/>
+              <w:jc w:val="center"/>
+              <w:rPr>
+                <w:rFonts w:ascii="Calibri" w:eastAsia="Times New Roman" w:hAnsi="Calibri" w:cs="Calibri"/>
+                <w:color w:val="000000"/>
+                <w:lang w:eastAsia="en-US"/>
+              </w:rPr>
+            </w:pPr>
+            <w:r>
+              <w:rPr>
+                <w:rFonts w:ascii="Calibri" w:eastAsia="Times New Roman" w:hAnsi="Calibri" w:cs="Calibri"/>
+                <w:color w:val="000000"/>
+                <w:lang w:eastAsia="en-US"/>
+              </w:rPr>
+              <w:t>Dato2</w:t>
+            </w:r>
+          </w:p>
+        </w:tc>
+        <w:tc>
+          <w:tcPr>
+            <w:tcW w:w="960" w:type="dxa"/>
+            <w:tcBorders>
+              <w:top w:val="nil"/>
+              <w:left w:val="nil"/>
+              <w:bottom w:val="single" w:sz="4" w:space="0" w:color="auto"/>
+              <w:right w:val="single" w:sz="4" w:space="0" w:color="auto"/>
+            </w:tcBorders>
+            <w:shd w:val="clear" w:color="auto" w:fill="auto"/>
+            <w:vAlign w:val="center"/>
+            <w:hideMark/>
+          </w:tcPr>
+          <w:p>
+            <w:pPr>
+              <w:spacing w:after="0" w:line="240" w:lineRule="auto"/>
+              <w:ind w:left="1440" w:hanging="1440"/>
+              <w:jc w:val="center"/>
+              <w:rPr>
+                <w:rFonts w:ascii="Dax-Regular" w:eastAsia="Times New Roman" w:hAnsi="Dax-Regular" w:cs="Calibri"/>
+                <w:color w:val="000000"/>
+                <w:lang w:eastAsia="en-US"/>
+              </w:rPr>
+            </w:pPr>
+            <w:r>
+              <w:rPr>
+                <w:rFonts w:ascii="Dax-Regular" w:eastAsia="Times New Roman" w:hAnsi="Dax-Regular" w:cs="Calibri"/>
+                <w:color w:val="000000"/>
+                <w:lang w:val="es-419" w:eastAsia="en-US"/>
+              </w:rPr>
+              <w:t>0.33</w:t>
+            </w:r>
+          </w:p>
+        </w:tc>
+      </w:tr>
+      <w:tr>
+        <w:trPr>
+          <w:trHeight w:val="290"/>
+          <w:jc w:val="center"/>
+        </w:trPr>
+        <w:tc>
+          <w:tcPr>
+            <w:tcW w:w="960" w:type="dxa"/>
+            <w:tcBorders>
+              <w:top w:val="nil"/>
+              <w:left w:val="single" w:sz="4" w:space="0" w:color="auto"/>
+              <w:bottom w:val="single" w:sz="4" w:space="0" w:color="auto"/>
+              <w:right w:val="single" w:sz="4" w:space="0" w:color="auto"/>
+            </w:tcBorders>
+            <w:shd w:val="clear" w:color="auto" w:fill="auto"/>
+            <w:vAlign w:val="center"/>
+            <w:hideMark/>
+          </w:tcPr>
+          <w:p>
+            <w:pPr>
+              <w:spacing w:after="0" w:line="240" w:lineRule="auto"/>
+              <w:ind w:left="1440" w:hanging="1440"/>
+              <w:jc w:val="center"/>
+              <w:rPr>
+                <w:rFonts w:ascii="Dax-Regular" w:eastAsia="Times New Roman" w:hAnsi="Dax-Regular" w:cs="Calibri"/>
+                <w:color w:val="000000"/>
+                <w:lang w:eastAsia="en-US"/>
+              </w:rPr>
+            </w:pPr>
+            <w:r>
+              <w:rPr>
+                <w:rFonts w:ascii="Dax-Regular" w:eastAsia="Times New Roman" w:hAnsi="Dax-Regular" w:cs="Calibri"/>
+                <w:color w:val="000000"/>
+                <w:lang w:val="es-419" w:eastAsia="en-US"/>
+              </w:rPr>
+              <w:t>10 pct</w:t>
+            </w:r>
+          </w:p>
+        </w:tc>
+        <w:tc>
+          <w:tcPr>
+            <w:tcW w:w="920" w:type="dxa"/>
+            <w:tcBorders>
+              <w:top w:val="nil"/>
+              <w:left w:val="nil"/>
+              <w:bottom w:val="single" w:sz="4" w:space="0" w:color="auto"/>
+              <w:right w:val="single" w:sz="4" w:space="0" w:color="auto"/>
+            </w:tcBorders>
+            <w:shd w:val="clear" w:color="auto" w:fill="auto"/>
+            <w:noWrap/>
+            <w:vAlign w:val="bottom"/>
+            <w:hideMark/>
+          </w:tcPr>
+          <w:p>
+            <w:pPr>
+              <w:spacing w:after="0" w:line="240" w:lineRule="auto"/>
+              <w:ind w:left="1440" w:hanging="1440"/>
+              <w:jc w:val="center"/>
+              <w:rPr>
+                <w:rFonts w:ascii="Calibri" w:eastAsia="Times New Roman" w:hAnsi="Calibri" w:cs="Calibri"/>
+                <w:color w:val="000000"/>
+                <w:lang w:eastAsia="en-US"/>
+              </w:rPr>
+            </w:pPr>
+            <w:r>
+              <w:rPr>
+                <w:rFonts w:ascii="Calibri" w:eastAsia="Times New Roman" w:hAnsi="Calibri" w:cs="Calibri"/>
+                <w:color w:val="000000"/>
+                <w:lang w:eastAsia="en-US"/>
+              </w:rPr>
+              <w:t>Dato3</w:t>
+            </w:r>
+          </w:p>
+        </w:tc>
+        <w:tc>
+          <w:tcPr>
+            <w:tcW w:w="960" w:type="dxa"/>
+            <w:tcBorders>
+              <w:top w:val="nil"/>
+              <w:left w:val="nil"/>
+              <w:bottom w:val="single" w:sz="4" w:space="0" w:color="auto"/>
+              <w:right w:val="single" w:sz="4" w:space="0" w:color="auto"/>
+            </w:tcBorders>
+            <w:shd w:val="clear" w:color="auto" w:fill="auto"/>
+            <w:vAlign w:val="center"/>
+            <w:hideMark/>
+          </w:tcPr>
+          <w:p>
+            <w:pPr>
+              <w:spacing w:after="0" w:line="240" w:lineRule="auto"/>
+              <w:ind w:left="1440" w:hanging="1440"/>
+              <w:jc w:val="center"/>
+              <w:rPr>
+                <w:rFonts w:ascii="Dax-Regular" w:eastAsia="Times New Roman" w:hAnsi="Dax-Regular" w:cs="Calibri"/>
+                <w:color w:val="000000"/>
+                <w:lang w:eastAsia="en-US"/>
+              </w:rPr>
+            </w:pPr>
+            <w:r>
+              <w:rPr>
+                <w:rFonts w:ascii="Dax-Regular" w:eastAsia="Times New Roman" w:hAnsi="Dax-Regular" w:cs="Calibri"/>
+                <w:color w:val="000000"/>
+                <w:lang w:val="es-419" w:eastAsia="en-US"/>
+              </w:rPr>
+              <w:t>1.28</w:t>
+            </w:r>
+          </w:p>
+        </w:tc>
+      </w:tr>
+      <w:tr>
+        <w:trPr>
+          <w:trHeight w:val="290"/>
+          <w:jc w:val="center"/>
+        </w:trPr>
+        <w:tc>
+          <w:tcPr>
+            <w:tcW w:w="960" w:type="dxa"/>
+            <w:tcBorders>
+              <w:top w:val="nil"/>
+              <w:left w:val="single" w:sz="4" w:space="0" w:color="auto"/>
+              <w:bottom w:val="single" w:sz="4" w:space="0" w:color="auto"/>
+              <w:right w:val="single" w:sz="4" w:space="0" w:color="auto"/>
+            </w:tcBorders>
+            <w:shd w:val="clear" w:color="auto" w:fill="auto"/>
+            <w:vAlign w:val="center"/>
+            <w:hideMark/>
+          </w:tcPr>
+          <w:p>
+            <w:pPr>
+              <w:spacing w:after="0" w:line="240" w:lineRule="auto"/>
+              <w:ind w:left="1440" w:hanging="1440"/>
+              <w:jc w:val="center"/>
+              <w:rPr>
+                <w:rFonts w:ascii="Dax-Regular" w:eastAsia="Times New Roman" w:hAnsi="Dax-Regular" w:cs="Calibri"/>
+                <w:color w:val="000000"/>
+                <w:lang w:eastAsia="en-US"/>
+              </w:rPr>
+            </w:pPr>
+            <w:r>
+              <w:rPr>
+                <w:rFonts w:ascii="Dax-Regular" w:eastAsia="Times New Roman" w:hAnsi="Dax-Regular" w:cs="Calibri"/>
+                <w:color w:val="000000"/>
+                <w:lang w:val="es-419" w:eastAsia="en-US"/>
+              </w:rPr>
+              <w:t>20 pct</w:t>
+            </w:r>
+          </w:p>
+        </w:tc>
+        <w:tc>
+          <w:tcPr>
+            <w:tcW w:w="920" w:type="dxa"/>
+            <w:tcBorders>
+              <w:top w:val="nil"/>
+              <w:left w:val="nil"/>
+              <w:bottom w:val="single" w:sz="4" w:space="0" w:color="auto"/>
+              <w:right w:val="single" w:sz="4" w:space="0" w:color="auto"/>
+            </w:tcBorders>
+            <w:shd w:val="clear" w:color="auto" w:fill="auto"/>
+            <w:noWrap/>
+            <w:vAlign w:val="bottom"/>
+            <w:hideMark/>
+          </w:tcPr>
+          <w:p>
+            <w:pPr>
+              <w:spacing w:after="0" w:line="240" w:lineRule="auto"/>
+              <w:ind w:left="1440" w:hanging="1440"/>
+              <w:jc w:val="center"/>
+              <w:rPr>
+                <w:rFonts w:ascii="Calibri" w:eastAsia="Times New Roman" w:hAnsi="Calibri" w:cs="Calibri"/>
+                <w:color w:val="000000"/>
+                <w:lang w:eastAsia="en-US"/>
+              </w:rPr>
+            </w:pPr>
+            <w:r>
+              <w:rPr>
+                <w:rFonts w:ascii="Calibri" w:eastAsia="Times New Roman" w:hAnsi="Calibri" w:cs="Calibri"/>
+                <w:color w:val="000000"/>
+                <w:lang w:eastAsia="en-US"/>
+              </w:rPr>
+              <w:t>Dato4</w:t>
+            </w:r>
+          </w:p>
+        </w:tc>
+        <w:tc>
+          <w:tcPr>
+            <w:tcW w:w="960" w:type="dxa"/>
+            <w:tcBorders>
+              <w:top w:val="nil"/>
+              <w:left w:val="nil"/>
+              <w:bottom w:val="single" w:sz="4" w:space="0" w:color="auto"/>
+              <w:right w:val="single" w:sz="4" w:space="0" w:color="auto"/>
+            </w:tcBorders>
+            <w:shd w:val="clear" w:color="auto" w:fill="auto"/>
+            <w:vAlign w:val="center"/>
+            <w:hideMark/>
+          </w:tcPr>
+          <w:p>
+            <w:pPr>
+              <w:spacing w:after="0" w:line="240" w:lineRule="auto"/>
+              <w:ind w:left="1440" w:hanging="1440"/>
+              <w:jc w:val="center"/>
+              <w:rPr>
+                <w:rFonts w:ascii="Dax-Regular" w:eastAsia="Times New Roman" w:hAnsi="Dax-Regular" w:cs="Calibri"/>
+                <w:color w:val="000000"/>
+                <w:lang w:eastAsia="en-US"/>
+              </w:rPr>
+            </w:pPr>
+            <w:r>
+              <w:rPr>
+                <w:rFonts w:ascii="Dax-Regular" w:eastAsia="Times New Roman" w:hAnsi="Dax-Regular" w:cs="Calibri"/>
+                <w:color w:val="000000"/>
+                <w:lang w:val="es-419" w:eastAsia="en-US"/>
+              </w:rPr>
+              <w:t>2.54</w:t>
+            </w:r>
+          </w:p>
+        </w:tc>
+      </w:tr>
+      <w:tr>
+        <w:trPr>
+          <w:trHeight w:val="290"/>
+          <w:jc w:val="center"/>
+        </w:trPr>
+        <w:tc>
+          <w:tcPr>
+            <w:tcW w:w="960" w:type="dxa"/>
+            <w:tcBorders>
+              <w:top w:val="nil"/>
+              <w:left w:val="single" w:sz="4" w:space="0" w:color="auto"/>
+              <w:bottom w:val="single" w:sz="4" w:space="0" w:color="auto"/>
+              <w:right w:val="single" w:sz="4" w:space="0" w:color="auto"/>
+            </w:tcBorders>
+            <w:shd w:val="clear" w:color="auto" w:fill="auto"/>
+            <w:vAlign w:val="center"/>
+            <w:hideMark/>
+          </w:tcPr>
+          <w:p>
+            <w:pPr>
+              <w:spacing w:after="0" w:line="240" w:lineRule="auto"/>
+              <w:ind w:left="1440" w:hanging="1440"/>
+              <w:jc w:val="center"/>
+              <w:rPr>
+                <w:rFonts w:ascii="Dax-Regular" w:eastAsia="Times New Roman" w:hAnsi="Dax-Regular" w:cs="Calibri"/>
+                <w:color w:val="000000"/>
+                <w:lang w:eastAsia="en-US"/>
+              </w:rPr>
+            </w:pPr>
+            <w:r>
+              <w:rPr>
+                <w:rFonts w:ascii="Dax-Regular" w:eastAsia="Times New Roman" w:hAnsi="Dax-Regular" w:cs="Calibri"/>
+                <w:color w:val="000000"/>
+                <w:lang w:val="es-419" w:eastAsia="en-US"/>
+              </w:rPr>
+              <w:t>30 pct</w:t>
+            </w:r>
+          </w:p>
+        </w:tc>
+        <w:tc>
+          <w:tcPr>
+            <w:tcW w:w="920" w:type="dxa"/>
+            <w:tcBorders>
+              <w:top w:val="nil"/>
+              <w:left w:val="nil"/>
+              <w:bottom w:val="single" w:sz="4" w:space="0" w:color="auto"/>
+              <w:right w:val="single" w:sz="4" w:space="0" w:color="auto"/>
+            </w:tcBorders>
+            <w:shd w:val="clear" w:color="auto" w:fill="auto"/>
+            <w:noWrap/>
+            <w:vAlign w:val="bottom"/>
+            <w:hideMark/>
+          </w:tcPr>
+          <w:p>
+            <w:pPr>
+              <w:spacing w:after="0" w:line="240" w:lineRule="auto"/>
+              <w:ind w:left="1440" w:hanging="1440"/>
+              <w:jc w:val="center"/>
+              <w:rPr>
+                <w:rFonts w:ascii="Calibri" w:eastAsia="Times New Roman" w:hAnsi="Calibri" w:cs="Calibri"/>
+                <w:color w:val="000000"/>
+                <w:lang w:eastAsia="en-US"/>
+              </w:rPr>
+            </w:pPr>
+            <w:r>
+              <w:rPr>
+                <w:rFonts w:ascii="Calibri" w:eastAsia="Times New Roman" w:hAnsi="Calibri" w:cs="Calibri"/>
+                <w:color w:val="000000"/>
+                <w:lang w:eastAsia="en-US"/>
+              </w:rPr>
+              <w:t>Dato5</w:t>
+            </w:r>
+          </w:p>
+        </w:tc>
+        <w:tc>
+          <w:tcPr>
+            <w:tcW w:w="960" w:type="dxa"/>
+            <w:tcBorders>
+              <w:top w:val="nil"/>
+              <w:left w:val="nil"/>
+              <w:bottom w:val="single" w:sz="4" w:space="0" w:color="auto"/>
+              <w:right w:val="single" w:sz="4" w:space="0" w:color="auto"/>
+            </w:tcBorders>
+            <w:shd w:val="clear" w:color="auto" w:fill="auto"/>
+            <w:vAlign w:val="center"/>
+            <w:hideMark/>
+          </w:tcPr>
+          <w:p>
+            <w:pPr>
+              <w:spacing w:after="0" w:line="240" w:lineRule="auto"/>
+              <w:ind w:left="1440" w:hanging="1440"/>
+              <w:jc w:val="center"/>
+              <w:rPr>
+                <w:rFonts w:ascii="Dax-Regular" w:eastAsia="Times New Roman" w:hAnsi="Dax-Regular" w:cs="Calibri"/>
+                <w:color w:val="000000"/>
+                <w:lang w:eastAsia="en-US"/>
+              </w:rPr>
+            </w:pPr>
+            <w:r>
+              <w:rPr>
+                <w:rFonts w:ascii="Dax-Regular" w:eastAsia="Times New Roman" w:hAnsi="Dax-Regular" w:cs="Calibri"/>
+                <w:color w:val="000000"/>
+                <w:lang w:val="es-419" w:eastAsia="en-US"/>
+              </w:rPr>
+              <w:t>4.98</w:t>
+            </w:r>
+          </w:p>
+        </w:tc>
+      </w:tr>
+      <w:tr>
+        <w:trPr>
+          <w:trHeight w:val="290"/>
+          <w:jc w:val="center"/>
+        </w:trPr>
+        <w:tc>
+          <w:tcPr>
+            <w:tcW w:w="960" w:type="dxa"/>
+            <w:tcBorders>
+              <w:top w:val="nil"/>
+              <w:left w:val="single" w:sz="4" w:space="0" w:color="auto"/>
+              <w:bottom w:val="single" w:sz="4" w:space="0" w:color="auto"/>
+              <w:right w:val="single" w:sz="4" w:space="0" w:color="auto"/>
+            </w:tcBorders>
+            <w:shd w:val="clear" w:color="auto" w:fill="auto"/>
+            <w:vAlign w:val="center"/>
+            <w:hideMark/>
+          </w:tcPr>
+          <w:p>
+            <w:pPr>
+              <w:spacing w:after="0" w:line="240" w:lineRule="auto"/>
+              <w:ind w:left="1440" w:hanging="1440"/>
+              <w:jc w:val="center"/>
+              <w:rPr>
+                <w:rFonts w:ascii="Dax-Regular" w:eastAsia="Times New Roman" w:hAnsi="Dax-Regular" w:cs="Calibri"/>
+                <w:color w:val="000000"/>
+                <w:lang w:eastAsia="en-US"/>
+              </w:rPr>
+            </w:pPr>
+            <w:r>
+              <w:rPr>
+                <w:rFonts w:ascii="Dax-Regular" w:eastAsia="Times New Roman" w:hAnsi="Dax-Regular" w:cs="Calibri"/>
+                <w:color w:val="000000"/>
+                <w:lang w:val="es-419" w:eastAsia="en-US"/>
+              </w:rPr>
+              <w:t>50 pct</w:t>
+            </w:r>
+          </w:p>
+        </w:tc>
+        <w:tc>
+          <w:tcPr>
+            <w:tcW w:w="920" w:type="dxa"/>
+            <w:tcBorders>
+              <w:top w:val="nil"/>
+              <w:left w:val="nil"/>
+              <w:bottom w:val="single" w:sz="4" w:space="0" w:color="auto"/>
+              <w:right w:val="single" w:sz="4" w:space="0" w:color="auto"/>
+            </w:tcBorders>
+            <w:shd w:val="clear" w:color="auto" w:fill="auto"/>
+            <w:noWrap/>
+            <w:vAlign w:val="bottom"/>
+            <w:hideMark/>
+          </w:tcPr>
+          <w:p>
+            <w:pPr>
+              <w:spacing w:after="0" w:line="240" w:lineRule="auto"/>
+              <w:ind w:left="1440" w:hanging="1440"/>
+              <w:jc w:val="center"/>
+              <w:rPr>
+                <w:rFonts w:ascii="Calibri" w:eastAsia="Times New Roman" w:hAnsi="Calibri" w:cs="Calibri"/>
+                <w:color w:val="000000"/>
+                <w:lang w:eastAsia="en-US"/>
+              </w:rPr>
+            </w:pPr>
+            <w:r>
+              <w:rPr>
+                <w:rFonts w:ascii="Calibri" w:eastAsia="Times New Roman" w:hAnsi="Calibri" w:cs="Calibri"/>
+                <w:color w:val="000000"/>
+                <w:lang w:eastAsia="en-US"/>
+              </w:rPr>
+              <w:t>Dato6</w:t>
+            </w:r>
+          </w:p>
+        </w:tc>
+        <w:tc>
+          <w:tcPr>
+            <w:tcW w:w="960" w:type="dxa"/>
+            <w:tcBorders>
+              <w:top w:val="nil"/>
+              <w:left w:val="nil"/>
+              <w:bottom w:val="single" w:sz="4" w:space="0" w:color="auto"/>
+              <w:right w:val="single" w:sz="4" w:space="0" w:color="auto"/>
+            </w:tcBorders>
+            <w:shd w:val="clear" w:color="auto" w:fill="auto"/>
+            <w:vAlign w:val="center"/>
+            <w:hideMark/>
+          </w:tcPr>
+          <w:p>
+            <w:pPr>
+              <w:spacing w:after="0" w:line="240" w:lineRule="auto"/>
+              <w:ind w:left="1440" w:hanging="1440"/>
+              <w:jc w:val="center"/>
+              <w:rPr>
+                <w:rFonts w:ascii="Dax-Regular" w:eastAsia="Times New Roman" w:hAnsi="Dax-Regular" w:cs="Calibri"/>
+                <w:color w:val="000000"/>
+                <w:lang w:eastAsia="en-US"/>
+              </w:rPr>
+            </w:pPr>
+            <w:r>
+              <w:rPr>
+                <w:rFonts w:ascii="Dax-Regular" w:eastAsia="Times New Roman" w:hAnsi="Dax-Regular" w:cs="Calibri"/>
+                <w:color w:val="000000"/>
+                <w:lang w:val="es-419" w:eastAsia="en-US"/>
+              </w:rPr>
+              <w:t>7.51</w:t>
+            </w:r>
+          </w:p>
+        </w:tc>
+      </w:tr>
+      <w:tr>
+        <w:trPr>
+          <w:trHeight w:val="290"/>
+          <w:jc w:val="center"/>
+        </w:trPr>
+        <w:tc>
+          <w:tcPr>
+            <w:tcW w:w="960" w:type="dxa"/>
+            <w:tcBorders>
+              <w:top w:val="nil"/>
+              <w:left w:val="single" w:sz="4" w:space="0" w:color="auto"/>
+              <w:bottom w:val="single" w:sz="4" w:space="0" w:color="auto"/>
+              <w:right w:val="single" w:sz="4" w:space="0" w:color="auto"/>
+            </w:tcBorders>
+            <w:shd w:val="clear" w:color="auto" w:fill="auto"/>
+            <w:vAlign w:val="center"/>
+            <w:hideMark/>
+          </w:tcPr>
+          <w:p>
+            <w:pPr>
+              <w:spacing w:after="0" w:line="240" w:lineRule="auto"/>
+              <w:ind w:left="1440" w:hanging="1440"/>
+              <w:jc w:val="center"/>
+              <w:rPr>
+                <w:rFonts w:ascii="Dax-Regular" w:eastAsia="Times New Roman" w:hAnsi="Dax-Regular" w:cs="Calibri"/>
+                <w:color w:val="000000"/>
+                <w:lang w:eastAsia="en-US"/>
+              </w:rPr>
+            </w:pPr>
+            <w:r>
+              <w:rPr>
+                <w:rFonts w:ascii="Dax-Regular" w:eastAsia="Times New Roman" w:hAnsi="Dax-Regular" w:cs="Calibri"/>
+                <w:color w:val="000000"/>
+                <w:lang w:val="es-419" w:eastAsia="en-US"/>
+              </w:rPr>
+              <w:t>80 pct</w:t>
+            </w:r>
+          </w:p>
+        </w:tc>
+        <w:tc>
+          <w:tcPr>
+            <w:tcW w:w="920" w:type="dxa"/>
+            <w:tcBorders>
+              <w:top w:val="nil"/>
+              <w:left w:val="nil"/>
+              <w:bottom w:val="single" w:sz="4" w:space="0" w:color="auto"/>
+              <w:right w:val="single" w:sz="4" w:space="0" w:color="auto"/>
+            </w:tcBorders>
+            <w:shd w:val="clear" w:color="auto" w:fill="auto"/>
+            <w:noWrap/>
+            <w:vAlign w:val="bottom"/>
+            <w:hideMark/>
+          </w:tcPr>
+          <w:p>
+            <w:pPr>
+              <w:spacing w:after="0" w:line="240" w:lineRule="auto"/>
+              <w:ind w:left="1440" w:hanging="1440"/>
+              <w:jc w:val="center"/>
+              <w:rPr>
+                <w:rFonts w:ascii="Calibri" w:eastAsia="Times New Roman" w:hAnsi="Calibri" w:cs="Calibri"/>
+                <w:color w:val="000000"/>
+                <w:lang w:eastAsia="en-US"/>
+              </w:rPr>
+            </w:pPr>
+            <w:r>
+              <w:rPr>
+                <w:rFonts w:ascii="Calibri" w:eastAsia="Times New Roman" w:hAnsi="Calibri" w:cs="Calibri"/>
+                <w:color w:val="000000"/>
+                <w:lang w:eastAsia="en-US"/>
+              </w:rPr>
+              <w:t>Dato7</w:t>
+            </w:r>
+          </w:p>
+        </w:tc>
+        <w:tc>
+          <w:tcPr>
+            <w:tcW w:w="960" w:type="dxa"/>
+            <w:tcBorders>
+              <w:top w:val="nil"/>
+              <w:left w:val="nil"/>
+              <w:bottom w:val="single" w:sz="4" w:space="0" w:color="auto"/>
+              <w:right w:val="single" w:sz="4" w:space="0" w:color="auto"/>
+            </w:tcBorders>
+            <w:shd w:val="clear" w:color="auto" w:fill="auto"/>
+            <w:vAlign w:val="center"/>
+            <w:hideMark/>
+          </w:tcPr>
+          <w:p>
+            <w:pPr>
+              <w:spacing w:after="0" w:line="240" w:lineRule="auto"/>
+              <w:ind w:left="1440" w:hanging="1440"/>
+              <w:jc w:val="center"/>
+              <w:rPr>
+                <w:rFonts w:ascii="Dax-Regular" w:eastAsia="Times New Roman" w:hAnsi="Dax-Regular" w:cs="Calibri"/>
+                <w:color w:val="000000"/>
+                <w:lang w:eastAsia="en-US"/>
+              </w:rPr>
+            </w:pPr>
+            <w:r>
+              <w:rPr>
+                <w:rFonts w:ascii="Dax-Regular" w:eastAsia="Times New Roman" w:hAnsi="Dax-Regular" w:cs="Calibri"/>
+                <w:color w:val="000000"/>
+                <w:lang w:val="es-419" w:eastAsia="en-US"/>
+              </w:rPr>
+              <w:t>13.81</w:t>
+            </w:r>
+          </w:p>
+        </w:tc>
+      </w:tr>
+      <w:tr>
+        <w:trPr>
+          <w:trHeight w:val="290"/>
+          <w:jc w:val="center"/>
+        </w:trPr>
+        <w:tc>
+          <w:tcPr>
+            <w:tcW w:w="960" w:type="dxa"/>
+            <w:tcBorders>
+              <w:top w:val="nil"/>
+              <w:left w:val="single" w:sz="4" w:space="0" w:color="auto"/>
+              <w:bottom w:val="single" w:sz="4" w:space="0" w:color="auto"/>
+              <w:right w:val="single" w:sz="4" w:space="0" w:color="auto"/>
+            </w:tcBorders>
+            <w:shd w:val="clear" w:color="auto" w:fill="auto"/>
+            <w:vAlign w:val="center"/>
+            <w:hideMark/>
+          </w:tcPr>
+          <w:p>
+            <w:pPr>
+              <w:spacing w:after="0" w:line="240" w:lineRule="auto"/>
+              <w:ind w:left="1440" w:hanging="1440"/>
+              <w:jc w:val="center"/>
+              <w:rPr>
+                <w:rFonts w:ascii="Dax-Regular" w:eastAsia="Times New Roman" w:hAnsi="Dax-Regular" w:cs="Calibri"/>
+                <w:color w:val="000000"/>
+                <w:lang w:eastAsia="en-US"/>
+              </w:rPr>
+            </w:pPr>
+            <w:r>
+              <w:rPr>
+                <w:rFonts w:ascii="Dax-Regular" w:eastAsia="Times New Roman" w:hAnsi="Dax-Regular" w:cs="Calibri"/>
+                <w:color w:val="000000"/>
+                <w:lang w:val="es-419" w:eastAsia="en-US"/>
+              </w:rPr>
+              <w:t>large</w:t>
+            </w:r>
+          </w:p>
+        </w:tc>
+        <w:tc>
+          <w:tcPr>
+            <w:tcW w:w="920" w:type="dxa"/>
+            <w:tcBorders>
+              <w:top w:val="nil"/>
+              <w:left w:val="nil"/>
+              <w:bottom w:val="single" w:sz="4" w:space="0" w:color="auto"/>
+              <w:right w:val="single" w:sz="4" w:space="0" w:color="auto"/>
+            </w:tcBorders>
+            <w:shd w:val="clear" w:color="auto" w:fill="auto"/>
+            <w:noWrap/>
+            <w:vAlign w:val="bottom"/>
+            <w:hideMark/>
+          </w:tcPr>
+          <w:p>
+            <w:pPr>
+              <w:spacing w:after="0" w:line="240" w:lineRule="auto"/>
+              <w:ind w:left="1440" w:hanging="1440"/>
+              <w:jc w:val="center"/>
+              <w:rPr>
+                <w:rFonts w:ascii="Calibri" w:eastAsia="Times New Roman" w:hAnsi="Calibri" w:cs="Calibri"/>
+                <w:color w:val="000000"/>
+                <w:lang w:eastAsia="en-US"/>
+              </w:rPr>
+            </w:pPr>
+            <w:r>
+              <w:rPr>
+                <w:rFonts w:ascii="Calibri" w:eastAsia="Times New Roman" w:hAnsi="Calibri" w:cs="Calibri"/>
+                <w:color w:val="000000"/>
+                <w:lang w:eastAsia="en-US"/>
+              </w:rPr>
+              <w:t>Dato8</w:t>
+            </w:r>
+          </w:p>
+        </w:tc>
+        <w:tc>
+          <w:tcPr>
+            <w:tcW w:w="960" w:type="dxa"/>
+            <w:tcBorders>
+              <w:top w:val="nil"/>
+              <w:left w:val="nil"/>
+              <w:bottom w:val="single" w:sz="4" w:space="0" w:color="auto"/>
+              <w:right w:val="single" w:sz="4" w:space="0" w:color="auto"/>
+            </w:tcBorders>
+            <w:shd w:val="clear" w:color="auto" w:fill="auto"/>
+            <w:vAlign w:val="center"/>
+            <w:hideMark/>
+          </w:tcPr>
+          <w:p>
+            <w:pPr>
+              <w:spacing w:after="0" w:line="240" w:lineRule="auto"/>
+              <w:ind w:left="1440" w:hanging="1440"/>
+              <w:jc w:val="center"/>
+              <w:rPr>
+                <w:rFonts w:ascii="Dax-Regular" w:eastAsia="Times New Roman" w:hAnsi="Dax-Regular" w:cs="Calibri"/>
+                <w:color w:val="000000"/>
+                <w:lang w:eastAsia="en-US"/>
+              </w:rPr>
+            </w:pPr>
+            <w:r>
+              <w:rPr>
+                <w:rFonts w:ascii="Dax-Regular" w:eastAsia="Times New Roman" w:hAnsi="Dax-Regular" w:cs="Calibri"/>
+                <w:color w:val="000000"/>
+                <w:lang w:val="es-419" w:eastAsia="en-US"/>
+              </w:rPr>
+              <w:t>25.97</w:t>
+            </w:r>
+          </w:p>
+        </w:tc>
+      </w:tr>
+    </w:tbl>
+    <w:p>
+      <w:pPr>
+        <w:rPr>
+          <w:lang w:val="es-419"/>
+        </w:rPr>
+      </w:pPr>
+    </w:p>
+    <w:p>
+      <w:pPr>
+        <w:pStyle w:val="Heading3"/>
+        <w:rPr>
+          <w:b/>
+          <w:bCs/>
+          <w:lang w:val="es-419"/>
+        </w:rPr>
+      </w:pPr>
+      <w:r>
+        <w:rPr>
+          <w:b/>
+          <w:bCs/>
+          <w:lang w:val="es-419"/>
+        </w:rPr>
+        <w:t>Graficas</w:t>
+      </w:r>
+    </w:p>
+    <w:p>
+      <w:pPr>
+        <w:pStyle w:val="NoSpacing"/>
+        <w:rPr>
+          <w:lang w:val="es-419"/>
+        </w:rPr>
+      </w:pPr>
+      <w:r>
+        <w:rPr>
+          <w:lang w:val="es-419"/>
+        </w:rPr>
+        <w:t>Las gráficas con la representación de las pruebas realizadas.</w:t>
+      </w:r>
+    </w:p>
+    <w:p>
+      <w:pPr>
+        <w:pStyle w:val="NoSpacing"/>
+        <w:rPr>
+          <w:lang w:val="es-419"/>
+        </w:rPr>
+      </w:pPr>
+    </w:p>
+    <w:p>
+      <w:pPr>
+        <w:pStyle w:val="NoSpacing"/>
+        <w:jc w:val="center"/>
+        <w:rPr>
+          <w:lang w:val="es-419"/>
+        </w:rPr>
+      </w:pPr>
+      <w:r>
+        <w:rPr>
+          <w:noProof/>
+        </w:rPr>
+        <w:drawing>
+          <wp:inline distT="0" distB="0" distL="0" distR="0" wp14:anchorId="0ABB454B" wp14:editId="4D5E0F95">
+            <wp:extent cx="4572000" cy="2686050"/>
+            <wp:effectExtent l="0" t="0" r="0" b="0"/>
+            <wp:docPr id="5" name="Chart 5">
+              <a:extLst xmlns:a="http://schemas.openxmlformats.org/drawingml/2006/main">
+                <a:ext uri="{FF2B5EF4-FFF2-40B4-BE49-F238E27FC236}">
+                  <a16:creationId xmlns:a16="http://schemas.microsoft.com/office/drawing/2014/main" id="{D4D753B3-55AB-3F8E-1987-0BA947A53F32}"/>
+                </a:ext>
+              </a:extLst>
+            </wp:docPr>
+            <wp:cNvGraphicFramePr/>
+            <a:graphic xmlns:a="http://schemas.openxmlformats.org/drawingml/2006/main">
+              <a:graphicData uri="http://schemas.openxmlformats.org/drawingml/2006/chart">
+                <c:chart xmlns:c="http://schemas.openxmlformats.org/drawingml/2006/chart" xmlns:r="http://schemas.openxmlformats.org/officeDocument/2006/relationships" r:id="rId12"/>
+              </a:graphicData>
+            </a:graphic>
+          </wp:inline>
+        </w:drawing>
+      </w:r>
+    </w:p>
+    <w:p>
+      <w:pPr>
+        <w:pStyle w:val="NoSpacing"/>
+        <w:rPr>
+          <w:lang w:val="es-419"/>
+        </w:rPr>
+      </w:pPr>
+    </w:p>
+    <w:p>
+      <w:pPr>
+        <w:pStyle w:val="Heading2"/>
+        <w:rPr>
+          <w:b/>
+          <w:bCs/>
+          <w:lang w:val="es-419"/>
+        </w:rPr>
+      </w:pPr>
+      <w:r>
+        <w:rPr>
+          <w:b/>
+          <w:bCs/>
+          <w:lang w:val="es-419"/>
+        </w:rPr>
+        <w:lastRenderedPageBreak/>
+        <w:t>Análisis</w:t>
+      </w:r>
+    </w:p>
+    <w:p>
+      <w:pPr>
+        <w:jc w:val="both"/>
+        <w:rPr>
+          <w:lang w:val="es-419"/>
+        </w:rPr>
+      </w:pPr>
+      <w:r>
+        <w:rPr>
+          <w:lang w:val="es-419"/>
+        </w:rPr>
+        <w:t xml:space="preserve">A pesar </w:t>
+      </w:r>
+      <w:r>
+        <w:rPr>
+          <w:lang w:val="es-419"/>
+        </w:rPr>
+        <w:t>de que</w:t>
+      </w:r>
+      <w:r>
+        <w:rPr>
+          <w:lang w:val="es-419"/>
+        </w:rPr>
+        <w:t xml:space="preserve"> </w:t>
+      </w:r>
+      <w:r>
+        <w:rPr>
+          <w:lang w:val="es-419"/>
+        </w:rPr>
+        <w:t xml:space="preserve">obtener un elemento en </w:t>
+      </w:r>
+      <w:r>
+        <w:rPr>
+          <w:lang w:val="es-419"/>
+        </w:rPr>
+        <w:t xml:space="preserve">un </w:t>
+      </w:r>
+      <w:r>
+        <w:rPr>
+          <w:i/>
+          <w:iCs/>
+          <w:lang w:val="es-419"/>
+        </w:rPr>
+        <w:t>ArrayList</w:t>
+      </w:r>
+      <w:r>
+        <w:rPr>
+          <w:i/>
+          <w:iCs/>
+          <w:lang w:val="es-419"/>
+        </w:rPr>
+        <w:t>,</w:t>
+      </w:r>
+      <w:r>
+        <w:rPr>
+          <w:i/>
+          <w:iCs/>
+          <w:lang w:val="es-419"/>
+        </w:rPr>
+        <w:t xml:space="preserve"> </w:t>
+      </w:r>
+      <w:r>
+        <w:rPr>
+          <w:lang w:val="es-419"/>
+        </w:rPr>
+        <w:t>dada su posición</w:t>
+      </w:r>
+      <w:r>
+        <w:rPr>
+          <w:lang w:val="es-419"/>
+        </w:rPr>
+        <w:t>,</w:t>
+      </w:r>
+      <w:r>
+        <w:rPr>
+          <w:lang w:val="es-419"/>
+        </w:rPr>
+        <w:t xml:space="preserve"> tiene complejidad constante</w:t>
+      </w:r>
+      <w:r>
+        <w:rPr>
+          <w:lang w:val="es-419"/>
+        </w:rPr>
+        <w:t xml:space="preserve">, </w:t>
+      </w:r>
+      <w:r>
+        <w:rPr>
+          <w:lang w:val="es-419"/>
+        </w:rPr>
+        <w:t xml:space="preserve">la </w:t>
+      </w:r>
+      <w:r>
+        <w:rPr>
+          <w:lang w:val="es-419"/>
+        </w:rPr>
+        <w:t>implementación de este requerimiento tiene un orden lineal O(n).</w:t>
+      </w:r>
+      <w:r>
+        <w:rPr>
+          <w:lang w:val="es-419"/>
+        </w:rPr>
+        <w:t xml:space="preserve"> Esto debido a que</w:t>
+      </w:r>
+      <w:r>
+        <w:rPr>
+          <w:lang w:val="es-419"/>
+        </w:rPr>
+        <w:t>,</w:t>
+      </w:r>
+      <w:r>
+        <w:rPr>
+          <w:lang w:val="es-419"/>
+        </w:rPr>
+        <w:t xml:space="preserve"> </w:t>
+      </w:r>
+      <w:r>
+        <w:rPr>
+          <w:lang w:val="es-419"/>
+        </w:rPr>
+        <w:t xml:space="preserve">lo primero que se hace es verificar si el elemento hace parte de la lista. </w:t>
+      </w:r>
+      <w:r>
+        <w:rPr>
+          <w:lang w:val="es-419"/>
+        </w:rPr>
+        <w:t xml:space="preserve">Específicamente, </w:t>
+      </w:r>
+      <w:r>
+        <w:rPr>
+          <w:lang w:val="es-419"/>
+        </w:rPr>
+        <w:t xml:space="preserve">a la hora de buscar un elemento en una lista, en el peor de los casos </w:t>
+      </w:r>
+      <w:r>
+        <w:rPr>
+          <w:lang w:val="es-419"/>
+        </w:rPr>
+        <w:t>es necesario recorrer toda la lista</w:t>
+      </w:r>
+      <w:r>
+        <w:rPr>
+          <w:lang w:val="es-419"/>
+        </w:rPr>
+        <w:t>, es decir, complejidad lineal</w:t>
+      </w:r>
+      <w:r>
+        <w:rPr>
+          <w:lang w:val="es-419"/>
+        </w:rPr>
+        <w:t xml:space="preserve">. </w:t>
+      </w:r>
+    </w:p>
+    <w:p>
+      <w:pPr>
+        <w:jc w:val="both"/>
+        <w:rPr>
+          <w:lang w:val="es-419"/>
+        </w:rPr>
+      </w:pPr>
+      <w:r>
+        <w:rPr>
+          <w:lang w:val="es-419"/>
+        </w:rPr>
+        <w:t xml:space="preserve">Este comportamiento se puede evidenciar </w:t>
+      </w:r>
+      <w:r>
+        <w:rPr>
+          <w:lang w:val="es-419"/>
+        </w:rPr>
+        <w:t xml:space="preserve">experimentalmente en la gráfica. Ya que, gracias a que los datos no se encuentran tan dispersos con respecto a la </w:t>
+      </w:r>
+      <w:r>
+        <w:rPr>
+          <w:lang w:val="es-419"/>
+        </w:rPr>
+        <w:t xml:space="preserve">línea de tendencia, la </w:t>
+      </w:r>
+      <w:r>
+        <w:rPr>
+          <w:lang w:val="es-419"/>
+        </w:rPr>
+        <w:t>curva</w:t>
+      </w:r>
+      <w:r>
+        <w:rPr>
+          <w:lang w:val="es-419"/>
+        </w:rPr>
+        <w:t xml:space="preserve"> coincide con </w:t>
+      </w:r>
+      <w:r>
+        <w:rPr>
+          <w:lang w:val="es-419"/>
+        </w:rPr>
+        <w:t xml:space="preserve">el comportamiento </w:t>
+      </w:r>
+      <w:r>
+        <w:rPr>
+          <w:lang w:val="es-419"/>
+        </w:rPr>
+        <w:t>lineal esperad</w:t>
+      </w:r>
+      <w:r>
+        <w:rPr>
+          <w:lang w:val="es-419"/>
+        </w:rPr>
+        <w:t>o</w:t>
+      </w:r>
+      <w:r>
+        <w:rPr>
+          <w:lang w:val="es-419"/>
+        </w:rPr>
+        <w:t>.</w:t>
+      </w:r>
+    </w:p>
+    <w:p>
+      <w:pPr>
+        <w:rPr>
+          <w:lang w:val="es-419"/>
+        </w:rPr>
+      </w:pPr>
+    </w:p>
     <w:sectPr>
-      <w:headerReference w:type="default" r:id="rId11"/>
-      <w:footerReference w:type="default" r:id="rId12"/>
-      <w:headerReference w:type="first" r:id="rId13"/>
-      <w:footerReference w:type="first" r:id="rId14"/>
+      <w:headerReference w:type="default" r:id="rId13"/>
+      <w:footerReference w:type="default" r:id="rId14"/>
+      <w:headerReference w:type="first" r:id="rId15"/>
+      <w:footerReference w:type="first" r:id="rId16"/>
       <w:pgSz w:w="12240" w:h="15840"/>
       <w:pgMar w:top="1440" w:right="1440" w:bottom="1440" w:left="1440" w:header="720" w:footer="720" w:gutter="0"/>
       <w:cols w:space="720"/>
@@ -3603,7 +6296,7 @@
   <w:style w:type="paragraph" w:default="1" w:styleId="Normal">
     <w:name w:val="Normal"/>
     <w:qFormat/>
-    <w:rsid w:val="002B5D65"/>
+    <w:rsid w:val="00B317A4"/>
   </w:style>
   <w:style w:type="paragraph" w:styleId="Heading1">
     <w:name w:val="heading 1"/>
@@ -4933,6 +7626,943 @@
 </w:styles>
 </file>
 
+<file path=word/charts/chart1.xml><?xml version="1.0" encoding="utf-8"?>
+<c:chartSpace xmlns:c="http://schemas.openxmlformats.org/drawingml/2006/chart" xmlns:a="http://schemas.openxmlformats.org/drawingml/2006/main" xmlns:r="http://schemas.openxmlformats.org/officeDocument/2006/relationships" xmlns:c16r2="http://schemas.microsoft.com/office/drawing/2015/06/chart">
+  <c:date1904 val="0"/>
+  <c:lang val="en-US"/>
+  <c:roundedCorners val="0"/>
+  <mc:AlternateContent xmlns:mc="http://schemas.openxmlformats.org/markup-compatibility/2006">
+    <mc:Choice xmlns:c14="http://schemas.microsoft.com/office/drawing/2007/8/2/chart" Requires="c14">
+      <c14:style val="102"/>
+    </mc:Choice>
+    <mc:Fallback>
+      <c:style val="2"/>
+    </mc:Fallback>
+  </mc:AlternateContent>
+  <c:chart>
+    <c:title>
+      <c:overlay val="0"/>
+      <c:spPr>
+        <a:noFill/>
+        <a:ln>
+          <a:noFill/>
+        </a:ln>
+        <a:effectLst/>
+      </c:spPr>
+      <c:txPr>
+        <a:bodyPr rot="0" spcFirstLastPara="1" vertOverflow="ellipsis" vert="horz" wrap="square" anchor="ctr" anchorCtr="1"/>
+        <a:lstStyle/>
+        <a:p>
+          <a:pPr>
+            <a:defRPr sz="1400" b="0" i="0" u="none" strike="noStrike" kern="1200" spc="0" baseline="0">
+              <a:solidFill>
+                <a:schemeClr val="tx1">
+                  <a:lumMod val="65000"/>
+                  <a:lumOff val="35000"/>
+                </a:schemeClr>
+              </a:solidFill>
+              <a:latin typeface="+mn-lt"/>
+              <a:ea typeface="+mn-ea"/>
+              <a:cs typeface="+mn-cs"/>
+            </a:defRPr>
+          </a:pPr>
+          <a:endParaRPr lang="en-US"/>
+        </a:p>
+      </c:txPr>
+    </c:title>
+    <c:autoTitleDeleted val="0"/>
+    <c:plotArea>
+      <c:layout/>
+      <c:lineChart>
+        <c:grouping val="standard"/>
+        <c:varyColors val="0"/>
+        <c:ser>
+          <c:idx val="0"/>
+          <c:order val="0"/>
+          <c:tx>
+            <c:strRef>
+              <c:f>Sheet1!$D$3</c:f>
+              <c:strCache>
+                <c:ptCount val="1"/>
+                <c:pt idx="0">
+                  <c:v>Tiempo (ms)</c:v>
+                </c:pt>
+              </c:strCache>
+            </c:strRef>
+          </c:tx>
+          <c:spPr>
+            <a:ln w="28575" cap="rnd">
+              <a:solidFill>
+                <a:schemeClr val="accent1"/>
+              </a:solidFill>
+              <a:round/>
+            </a:ln>
+            <a:effectLst/>
+          </c:spPr>
+          <c:marker>
+            <c:symbol val="circle"/>
+            <c:size val="5"/>
+            <c:spPr>
+              <a:solidFill>
+                <a:schemeClr val="accent1"/>
+              </a:solidFill>
+              <a:ln w="9525">
+                <a:solidFill>
+                  <a:schemeClr val="accent1"/>
+                </a:solidFill>
+              </a:ln>
+              <a:effectLst/>
+            </c:spPr>
+          </c:marker>
+          <c:trendline>
+            <c:spPr>
+              <a:ln w="19050" cap="rnd">
+                <a:solidFill>
+                  <a:schemeClr val="accent1"/>
+                </a:solidFill>
+                <a:prstDash val="sysDot"/>
+              </a:ln>
+              <a:effectLst/>
+            </c:spPr>
+            <c:trendlineType val="linear"/>
+            <c:dispRSqr val="0"/>
+            <c:dispEq val="0"/>
+          </c:trendline>
+          <c:trendline>
+            <c:spPr>
+              <a:ln w="19050" cap="rnd">
+                <a:solidFill>
+                  <a:schemeClr val="accent1"/>
+                </a:solidFill>
+                <a:prstDash val="sysDot"/>
+              </a:ln>
+              <a:effectLst/>
+            </c:spPr>
+            <c:trendlineType val="linear"/>
+            <c:dispRSqr val="0"/>
+            <c:dispEq val="1"/>
+            <c:trendlineLbl>
+              <c:layout>
+                <c:manualLayout>
+                  <c:x val="-0.10935498687664041"/>
+                  <c:y val="-4.0862977234228702E-3"/>
+                </c:manualLayout>
+              </c:layout>
+              <c:numFmt formatCode="General" sourceLinked="0"/>
+              <c:spPr>
+                <a:noFill/>
+                <a:ln>
+                  <a:noFill/>
+                </a:ln>
+                <a:effectLst/>
+              </c:spPr>
+              <c:txPr>
+                <a:bodyPr rot="0" spcFirstLastPara="1" vertOverflow="ellipsis" vert="horz" wrap="square" anchor="ctr" anchorCtr="1"/>
+                <a:lstStyle/>
+                <a:p>
+                  <a:pPr>
+                    <a:defRPr sz="900" b="0" i="0" u="none" strike="noStrike" kern="1200" baseline="0">
+                      <a:solidFill>
+                        <a:schemeClr val="tx1">
+                          <a:lumMod val="65000"/>
+                          <a:lumOff val="35000"/>
+                        </a:schemeClr>
+                      </a:solidFill>
+                      <a:latin typeface="+mn-lt"/>
+                      <a:ea typeface="+mn-ea"/>
+                      <a:cs typeface="+mn-cs"/>
+                    </a:defRPr>
+                  </a:pPr>
+                  <a:endParaRPr lang="en-US"/>
+                </a:p>
+              </c:txPr>
+            </c:trendlineLbl>
+          </c:trendline>
+          <c:cat>
+            <c:strRef>
+              <c:f>Sheet1!$B$4:$B$11</c:f>
+              <c:strCache>
+                <c:ptCount val="8"/>
+                <c:pt idx="0">
+                  <c:v>small</c:v>
+                </c:pt>
+                <c:pt idx="1">
+                  <c:v>5 pct</c:v>
+                </c:pt>
+                <c:pt idx="2">
+                  <c:v>10 pct</c:v>
+                </c:pt>
+                <c:pt idx="3">
+                  <c:v>20 pct</c:v>
+                </c:pt>
+                <c:pt idx="4">
+                  <c:v>30 pct</c:v>
+                </c:pt>
+                <c:pt idx="5">
+                  <c:v>50 pct</c:v>
+                </c:pt>
+                <c:pt idx="6">
+                  <c:v>80 pct</c:v>
+                </c:pt>
+                <c:pt idx="7">
+                  <c:v>large</c:v>
+                </c:pt>
+              </c:strCache>
+            </c:strRef>
+          </c:cat>
+          <c:val>
+            <c:numRef>
+              <c:f>Sheet1!$D$4:$D$11</c:f>
+              <c:numCache>
+                <c:formatCode>General</c:formatCode>
+                <c:ptCount val="8"/>
+                <c:pt idx="0">
+                  <c:v>0.05</c:v>
+                </c:pt>
+                <c:pt idx="1">
+                  <c:v>0.33</c:v>
+                </c:pt>
+                <c:pt idx="2">
+                  <c:v>1.28</c:v>
+                </c:pt>
+                <c:pt idx="3">
+                  <c:v>2.54</c:v>
+                </c:pt>
+                <c:pt idx="4">
+                  <c:v>4.9800000000000004</c:v>
+                </c:pt>
+                <c:pt idx="5">
+                  <c:v>7.51</c:v>
+                </c:pt>
+                <c:pt idx="6">
+                  <c:v>13.81</c:v>
+                </c:pt>
+                <c:pt idx="7">
+                  <c:v>25.97</c:v>
+                </c:pt>
+              </c:numCache>
+            </c:numRef>
+          </c:val>
+          <c:smooth val="0"/>
+          <c:extLst>
+            <c:ext xmlns:c16="http://schemas.microsoft.com/office/drawing/2014/chart" uri="{C3380CC4-5D6E-409C-BE32-E72D297353CC}">
+              <c16:uniqueId val="{00000002-7FDC-45FF-9336-6D60DD545ECD}"/>
+            </c:ext>
+          </c:extLst>
+        </c:ser>
+        <c:dLbls>
+          <c:showLegendKey val="0"/>
+          <c:showVal val="0"/>
+          <c:showCatName val="0"/>
+          <c:showSerName val="0"/>
+          <c:showPercent val="0"/>
+          <c:showBubbleSize val="0"/>
+        </c:dLbls>
+        <c:marker val="1"/>
+        <c:smooth val="0"/>
+        <c:axId val="1853012720"/>
+        <c:axId val="1853013136"/>
+      </c:lineChart>
+      <c:catAx>
+        <c:axId val="1853012720"/>
+        <c:scaling>
+          <c:orientation val="minMax"/>
+        </c:scaling>
+        <c:delete val="0"/>
+        <c:axPos val="b"/>
+        <c:numFmt formatCode="General" sourceLinked="1"/>
+        <c:majorTickMark val="none"/>
+        <c:minorTickMark val="none"/>
+        <c:tickLblPos val="nextTo"/>
+        <c:spPr>
+          <a:noFill/>
+          <a:ln w="9525" cap="flat" cmpd="sng" algn="ctr">
+            <a:solidFill>
+              <a:schemeClr val="tx1">
+                <a:lumMod val="15000"/>
+                <a:lumOff val="85000"/>
+              </a:schemeClr>
+            </a:solidFill>
+            <a:round/>
+          </a:ln>
+          <a:effectLst/>
+        </c:spPr>
+        <c:txPr>
+          <a:bodyPr rot="-60000000" spcFirstLastPara="1" vertOverflow="ellipsis" vert="horz" wrap="square" anchor="ctr" anchorCtr="1"/>
+          <a:lstStyle/>
+          <a:p>
+            <a:pPr>
+              <a:defRPr sz="900" b="0" i="0" u="none" strike="noStrike" kern="1200" baseline="0">
+                <a:solidFill>
+                  <a:schemeClr val="tx1">
+                    <a:lumMod val="65000"/>
+                    <a:lumOff val="35000"/>
+                  </a:schemeClr>
+                </a:solidFill>
+                <a:latin typeface="+mn-lt"/>
+                <a:ea typeface="+mn-ea"/>
+                <a:cs typeface="+mn-cs"/>
+              </a:defRPr>
+            </a:pPr>
+            <a:endParaRPr lang="en-US"/>
+          </a:p>
+        </c:txPr>
+        <c:crossAx val="1853013136"/>
+        <c:crosses val="autoZero"/>
+        <c:auto val="1"/>
+        <c:lblAlgn val="ctr"/>
+        <c:lblOffset val="100"/>
+        <c:noMultiLvlLbl val="0"/>
+      </c:catAx>
+      <c:valAx>
+        <c:axId val="1853013136"/>
+        <c:scaling>
+          <c:orientation val="minMax"/>
+        </c:scaling>
+        <c:delete val="0"/>
+        <c:axPos val="l"/>
+        <c:majorGridlines>
+          <c:spPr>
+            <a:ln w="9525" cap="flat" cmpd="sng" algn="ctr">
+              <a:solidFill>
+                <a:schemeClr val="tx1">
+                  <a:lumMod val="15000"/>
+                  <a:lumOff val="85000"/>
+                </a:schemeClr>
+              </a:solidFill>
+              <a:round/>
+            </a:ln>
+            <a:effectLst/>
+          </c:spPr>
+        </c:majorGridlines>
+        <c:numFmt formatCode="General" sourceLinked="1"/>
+        <c:majorTickMark val="none"/>
+        <c:minorTickMark val="none"/>
+        <c:tickLblPos val="nextTo"/>
+        <c:spPr>
+          <a:noFill/>
+          <a:ln>
+            <a:noFill/>
+          </a:ln>
+          <a:effectLst/>
+        </c:spPr>
+        <c:txPr>
+          <a:bodyPr rot="-60000000" spcFirstLastPara="1" vertOverflow="ellipsis" vert="horz" wrap="square" anchor="ctr" anchorCtr="1"/>
+          <a:lstStyle/>
+          <a:p>
+            <a:pPr>
+              <a:defRPr sz="900" b="0" i="0" u="none" strike="noStrike" kern="1200" baseline="0">
+                <a:solidFill>
+                  <a:schemeClr val="tx1">
+                    <a:lumMod val="65000"/>
+                    <a:lumOff val="35000"/>
+                  </a:schemeClr>
+                </a:solidFill>
+                <a:latin typeface="+mn-lt"/>
+                <a:ea typeface="+mn-ea"/>
+                <a:cs typeface="+mn-cs"/>
+              </a:defRPr>
+            </a:pPr>
+            <a:endParaRPr lang="en-US"/>
+          </a:p>
+        </c:txPr>
+        <c:crossAx val="1853012720"/>
+        <c:crosses val="autoZero"/>
+        <c:crossBetween val="between"/>
+      </c:valAx>
+      <c:spPr>
+        <a:noFill/>
+        <a:ln>
+          <a:noFill/>
+        </a:ln>
+        <a:effectLst/>
+      </c:spPr>
+    </c:plotArea>
+    <c:plotVisOnly val="1"/>
+    <c:dispBlanksAs val="gap"/>
+    <c:extLst>
+      <c:ext xmlns:c16r3="http://schemas.microsoft.com/office/drawing/2017/03/chart" uri="{56B9EC1D-385E-4148-901F-78D8002777C0}">
+        <c16r3:dataDisplayOptions16>
+          <c16r3:dispNaAsBlank val="1"/>
+        </c16r3:dataDisplayOptions16>
+      </c:ext>
+    </c:extLst>
+    <c:showDLblsOverMax val="0"/>
+  </c:chart>
+  <c:spPr>
+    <a:solidFill>
+      <a:schemeClr val="bg1"/>
+    </a:solidFill>
+    <a:ln w="9525" cap="flat" cmpd="sng" algn="ctr">
+      <a:solidFill>
+        <a:schemeClr val="tx1">
+          <a:lumMod val="15000"/>
+          <a:lumOff val="85000"/>
+        </a:schemeClr>
+      </a:solidFill>
+      <a:round/>
+    </a:ln>
+    <a:effectLst/>
+  </c:spPr>
+  <c:txPr>
+    <a:bodyPr/>
+    <a:lstStyle/>
+    <a:p>
+      <a:pPr>
+        <a:defRPr/>
+      </a:pPr>
+      <a:endParaRPr lang="en-US"/>
+    </a:p>
+  </c:txPr>
+  <c:externalData r:id="rId3">
+    <c:autoUpdate val="0"/>
+  </c:externalData>
+</c:chartSpace>
+</file>
+
+<file path=word/charts/colors1.xml><?xml version="1.0" encoding="utf-8"?>
+<cs:colorStyle xmlns:cs="http://schemas.microsoft.com/office/drawing/2012/chartStyle" xmlns:a="http://schemas.openxmlformats.org/drawingml/2006/main" meth="cycle" id="10">
+  <a:schemeClr val="accent1"/>
+  <a:schemeClr val="accent2"/>
+  <a:schemeClr val="accent3"/>
+  <a:schemeClr val="accent4"/>
+  <a:schemeClr val="accent5"/>
+  <a:schemeClr val="accent6"/>
+  <cs:variation/>
+  <cs:variation>
+    <a:lumMod val="60000"/>
+  </cs:variation>
+  <cs:variation>
+    <a:lumMod val="80000"/>
+    <a:lumOff val="20000"/>
+  </cs:variation>
+  <cs:variation>
+    <a:lumMod val="80000"/>
+  </cs:variation>
+  <cs:variation>
+    <a:lumMod val="60000"/>
+    <a:lumOff val="40000"/>
+  </cs:variation>
+  <cs:variation>
+    <a:lumMod val="50000"/>
+  </cs:variation>
+  <cs:variation>
+    <a:lumMod val="70000"/>
+    <a:lumOff val="30000"/>
+  </cs:variation>
+  <cs:variation>
+    <a:lumMod val="70000"/>
+  </cs:variation>
+  <cs:variation>
+    <a:lumMod val="50000"/>
+    <a:lumOff val="50000"/>
+  </cs:variation>
+</cs:colorStyle>
+</file>
+
+<file path=word/charts/style1.xml><?xml version="1.0" encoding="utf-8"?>
+<cs:chartStyle xmlns:cs="http://schemas.microsoft.com/office/drawing/2012/chartStyle" xmlns:a="http://schemas.openxmlformats.org/drawingml/2006/main" id="332">
+  <cs:axisTitle>
+    <cs:lnRef idx="0"/>
+    <cs:fillRef idx="0"/>
+    <cs:effectRef idx="0"/>
+    <cs:fontRef idx="minor">
+      <a:schemeClr val="tx1">
+        <a:lumMod val="65000"/>
+        <a:lumOff val="35000"/>
+      </a:schemeClr>
+    </cs:fontRef>
+    <cs:defRPr sz="1000" kern="1200"/>
+  </cs:axisTitle>
+  <cs:categoryAxis>
+    <cs:lnRef idx="0"/>
+    <cs:fillRef idx="0"/>
+    <cs:effectRef idx="0"/>
+    <cs:fontRef idx="minor">
+      <a:schemeClr val="tx1">
+        <a:lumMod val="65000"/>
+        <a:lumOff val="35000"/>
+      </a:schemeClr>
+    </cs:fontRef>
+    <cs:spPr>
+      <a:ln w="9525" cap="flat" cmpd="sng" algn="ctr">
+        <a:solidFill>
+          <a:schemeClr val="tx1">
+            <a:lumMod val="15000"/>
+            <a:lumOff val="85000"/>
+          </a:schemeClr>
+        </a:solidFill>
+        <a:round/>
+      </a:ln>
+    </cs:spPr>
+    <cs:defRPr sz="900" kern="1200"/>
+  </cs:categoryAxis>
+  <cs:chartArea mods="allowNoFillOverride allowNoLineOverride">
+    <cs:lnRef idx="0"/>
+    <cs:fillRef idx="0"/>
+    <cs:effectRef idx="0"/>
+    <cs:fontRef idx="minor">
+      <a:schemeClr val="tx1"/>
+    </cs:fontRef>
+    <cs:spPr>
+      <a:solidFill>
+        <a:schemeClr val="bg1"/>
+      </a:solidFill>
+      <a:ln w="9525" cap="flat" cmpd="sng" algn="ctr">
+        <a:solidFill>
+          <a:schemeClr val="tx1">
+            <a:lumMod val="15000"/>
+            <a:lumOff val="85000"/>
+          </a:schemeClr>
+        </a:solidFill>
+        <a:round/>
+      </a:ln>
+    </cs:spPr>
+    <cs:defRPr sz="1000" kern="1200"/>
+  </cs:chartArea>
+  <cs:dataLabel>
+    <cs:lnRef idx="0"/>
+    <cs:fillRef idx="0"/>
+    <cs:effectRef idx="0"/>
+    <cs:fontRef idx="minor">
+      <a:schemeClr val="tx1">
+        <a:lumMod val="75000"/>
+        <a:lumOff val="25000"/>
+      </a:schemeClr>
+    </cs:fontRef>
+    <cs:defRPr sz="900" kern="1200"/>
+  </cs:dataLabel>
+  <cs:dataLabelCallout>
+    <cs:lnRef idx="0"/>
+    <cs:fillRef idx="0"/>
+    <cs:effectRef idx="0"/>
+    <cs:fontRef idx="minor">
+      <a:schemeClr val="dk1">
+        <a:lumMod val="65000"/>
+        <a:lumOff val="35000"/>
+      </a:schemeClr>
+    </cs:fontRef>
+    <cs:spPr>
+      <a:solidFill>
+        <a:schemeClr val="lt1"/>
+      </a:solidFill>
+      <a:ln>
+        <a:solidFill>
+          <a:schemeClr val="dk1">
+            <a:lumMod val="25000"/>
+            <a:lumOff val="75000"/>
+          </a:schemeClr>
+        </a:solidFill>
+      </a:ln>
+    </cs:spPr>
+    <cs:defRPr sz="900" kern="1200"/>
+    <cs:bodyPr rot="0" spcFirstLastPara="1" vertOverflow="clip" horzOverflow="clip" vert="horz" wrap="square" lIns="36576" tIns="18288" rIns="36576" bIns="18288" anchor="ctr" anchorCtr="1">
+      <a:spAutoFit/>
+    </cs:bodyPr>
+  </cs:dataLabelCallout>
+  <cs:dataPoint>
+    <cs:lnRef idx="0"/>
+    <cs:fillRef idx="1">
+      <cs:styleClr val="auto"/>
+    </cs:fillRef>
+    <cs:effectRef idx="0"/>
+    <cs:fontRef idx="minor">
+      <a:schemeClr val="tx1"/>
+    </cs:fontRef>
+  </cs:dataPoint>
+  <cs:dataPoint3D>
+    <cs:lnRef idx="0"/>
+    <cs:fillRef idx="1">
+      <cs:styleClr val="auto"/>
+    </cs:fillRef>
+    <cs:effectRef idx="0"/>
+    <cs:fontRef idx="minor">
+      <a:schemeClr val="tx1"/>
+    </cs:fontRef>
+  </cs:dataPoint3D>
+  <cs:dataPointLine>
+    <cs:lnRef idx="0">
+      <cs:styleClr val="auto"/>
+    </cs:lnRef>
+    <cs:fillRef idx="1"/>
+    <cs:effectRef idx="0"/>
+    <cs:fontRef idx="minor">
+      <a:schemeClr val="tx1"/>
+    </cs:fontRef>
+    <cs:spPr>
+      <a:ln w="28575" cap="rnd">
+        <a:solidFill>
+          <a:schemeClr val="phClr"/>
+        </a:solidFill>
+        <a:round/>
+      </a:ln>
+    </cs:spPr>
+  </cs:dataPointLine>
+  <cs:dataPointMarker>
+    <cs:lnRef idx="0">
+      <cs:styleClr val="auto"/>
+    </cs:lnRef>
+    <cs:fillRef idx="1">
+      <cs:styleClr val="auto"/>
+    </cs:fillRef>
+    <cs:effectRef idx="0"/>
+    <cs:fontRef idx="minor">
+      <a:schemeClr val="tx1"/>
+    </cs:fontRef>
+    <cs:spPr>
+      <a:ln w="9525">
+        <a:solidFill>
+          <a:schemeClr val="phClr"/>
+        </a:solidFill>
+      </a:ln>
+    </cs:spPr>
+  </cs:dataPointMarker>
+  <cs:dataPointMarkerLayout symbol="circle" size="5"/>
+  <cs:dataPointWireframe>
+    <cs:lnRef idx="0">
+      <cs:styleClr val="auto"/>
+    </cs:lnRef>
+    <cs:fillRef idx="1"/>
+    <cs:effectRef idx="0"/>
+    <cs:fontRef idx="minor">
+      <a:schemeClr val="tx1"/>
+    </cs:fontRef>
+    <cs:spPr>
+      <a:ln w="9525" cap="rnd">
+        <a:solidFill>
+          <a:schemeClr val="phClr"/>
+        </a:solidFill>
+        <a:round/>
+      </a:ln>
+    </cs:spPr>
+  </cs:dataPointWireframe>
+  <cs:dataTable>
+    <cs:lnRef idx="0"/>
+    <cs:fillRef idx="0"/>
+    <cs:effectRef idx="0"/>
+    <cs:fontRef idx="minor">
+      <a:schemeClr val="tx1">
+        <a:lumMod val="65000"/>
+        <a:lumOff val="35000"/>
+      </a:schemeClr>
+    </cs:fontRef>
+    <cs:spPr>
+      <a:noFill/>
+      <a:ln w="9525" cap="flat" cmpd="sng" algn="ctr">
+        <a:solidFill>
+          <a:schemeClr val="tx1">
+            <a:lumMod val="15000"/>
+            <a:lumOff val="85000"/>
+          </a:schemeClr>
+        </a:solidFill>
+        <a:round/>
+      </a:ln>
+    </cs:spPr>
+    <cs:defRPr sz="900" kern="1200"/>
+  </cs:dataTable>
+  <cs:downBar>
+    <cs:lnRef idx="0"/>
+    <cs:fillRef idx="0"/>
+    <cs:effectRef idx="0"/>
+    <cs:fontRef idx="minor">
+      <a:schemeClr val="dk1"/>
+    </cs:fontRef>
+    <cs:spPr>
+      <a:solidFill>
+        <a:schemeClr val="dk1">
+          <a:lumMod val="65000"/>
+          <a:lumOff val="35000"/>
+        </a:schemeClr>
+      </a:solidFill>
+      <a:ln w="9525">
+        <a:solidFill>
+          <a:schemeClr val="tx1">
+            <a:lumMod val="65000"/>
+            <a:lumOff val="35000"/>
+          </a:schemeClr>
+        </a:solidFill>
+      </a:ln>
+    </cs:spPr>
+  </cs:downBar>
+  <cs:dropLine>
+    <cs:lnRef idx="0"/>
+    <cs:fillRef idx="0"/>
+    <cs:effectRef idx="0"/>
+    <cs:fontRef idx="minor">
+      <a:schemeClr val="tx1"/>
+    </cs:fontRef>
+    <cs:spPr>
+      <a:ln w="9525" cap="flat" cmpd="sng" algn="ctr">
+        <a:solidFill>
+          <a:schemeClr val="tx1">
+            <a:lumMod val="35000"/>
+            <a:lumOff val="65000"/>
+          </a:schemeClr>
+        </a:solidFill>
+        <a:round/>
+      </a:ln>
+    </cs:spPr>
+  </cs:dropLine>
+  <cs:errorBar>
+    <cs:lnRef idx="0"/>
+    <cs:fillRef idx="0"/>
+    <cs:effectRef idx="0"/>
+    <cs:fontRef idx="minor">
+      <a:schemeClr val="tx1"/>
+    </cs:fontRef>
+    <cs:spPr>
+      <a:ln w="9525" cap="flat" cmpd="sng" algn="ctr">
+        <a:solidFill>
+          <a:schemeClr val="tx1">
+            <a:lumMod val="65000"/>
+            <a:lumOff val="35000"/>
+          </a:schemeClr>
+        </a:solidFill>
+        <a:round/>
+      </a:ln>
+    </cs:spPr>
+  </cs:errorBar>
+  <cs:floor>
+    <cs:lnRef idx="0"/>
+    <cs:fillRef idx="0"/>
+    <cs:effectRef idx="0"/>
+    <cs:fontRef idx="minor">
+      <a:schemeClr val="tx1"/>
+    </cs:fontRef>
+    <cs:spPr>
+      <a:noFill/>
+      <a:ln>
+        <a:noFill/>
+      </a:ln>
+    </cs:spPr>
+  </cs:floor>
+  <cs:gridlineMajor>
+    <cs:lnRef idx="0"/>
+    <cs:fillRef idx="0"/>
+    <cs:effectRef idx="0"/>
+    <cs:fontRef idx="minor">
+      <a:schemeClr val="tx1"/>
+    </cs:fontRef>
+    <cs:spPr>
+      <a:ln w="9525" cap="flat" cmpd="sng" algn="ctr">
+        <a:solidFill>
+          <a:schemeClr val="tx1">
+            <a:lumMod val="15000"/>
+            <a:lumOff val="85000"/>
+          </a:schemeClr>
+        </a:solidFill>
+        <a:round/>
+      </a:ln>
+    </cs:spPr>
+  </cs:gridlineMajor>
+  <cs:gridlineMinor>
+    <cs:lnRef idx="0"/>
+    <cs:fillRef idx="0"/>
+    <cs:effectRef idx="0"/>
+    <cs:fontRef idx="minor">
+      <a:schemeClr val="tx1"/>
+    </cs:fontRef>
+    <cs:spPr>
+      <a:ln w="9525" cap="flat" cmpd="sng" algn="ctr">
+        <a:solidFill>
+          <a:schemeClr val="tx1">
+            <a:lumMod val="5000"/>
+            <a:lumOff val="95000"/>
+          </a:schemeClr>
+        </a:solidFill>
+        <a:round/>
+      </a:ln>
+    </cs:spPr>
+  </cs:gridlineMinor>
+  <cs:hiLoLine>
+    <cs:lnRef idx="0"/>
+    <cs:fillRef idx="0"/>
+    <cs:effectRef idx="0"/>
+    <cs:fontRef idx="minor">
+      <a:schemeClr val="tx1"/>
+    </cs:fontRef>
+    <cs:spPr>
+      <a:ln w="9525" cap="flat" cmpd="sng" algn="ctr">
+        <a:solidFill>
+          <a:schemeClr val="tx1">
+            <a:lumMod val="75000"/>
+            <a:lumOff val="25000"/>
+          </a:schemeClr>
+        </a:solidFill>
+        <a:round/>
+      </a:ln>
+    </cs:spPr>
+  </cs:hiLoLine>
+  <cs:leaderLine>
+    <cs:lnRef idx="0"/>
+    <cs:fillRef idx="0"/>
+    <cs:effectRef idx="0"/>
+    <cs:fontRef idx="minor">
+      <a:schemeClr val="tx1"/>
+    </cs:fontRef>
+    <cs:spPr>
+      <a:ln w="9525" cap="flat" cmpd="sng" algn="ctr">
+        <a:solidFill>
+          <a:schemeClr val="tx1">
+            <a:lumMod val="35000"/>
+            <a:lumOff val="65000"/>
+          </a:schemeClr>
+        </a:solidFill>
+        <a:round/>
+      </a:ln>
+    </cs:spPr>
+  </cs:leaderLine>
+  <cs:legend>
+    <cs:lnRef idx="0"/>
+    <cs:fillRef idx="0"/>
+    <cs:effectRef idx="0"/>
+    <cs:fontRef idx="minor">
+      <a:schemeClr val="tx1">
+        <a:lumMod val="65000"/>
+        <a:lumOff val="35000"/>
+      </a:schemeClr>
+    </cs:fontRef>
+    <cs:defRPr sz="900" kern="1200"/>
+  </cs:legend>
+  <cs:plotArea mods="allowNoFillOverride allowNoLineOverride">
+    <cs:lnRef idx="0"/>
+    <cs:fillRef idx="0"/>
+    <cs:effectRef idx="0"/>
+    <cs:fontRef idx="minor">
+      <a:schemeClr val="tx1"/>
+    </cs:fontRef>
+  </cs:plotArea>
+  <cs:plotArea3D mods="allowNoFillOverride allowNoLineOverride">
+    <cs:lnRef idx="0"/>
+    <cs:fillRef idx="0"/>
+    <cs:effectRef idx="0"/>
+    <cs:fontRef idx="minor">
+      <a:schemeClr val="tx1"/>
+    </cs:fontRef>
+  </cs:plotArea3D>
+  <cs:seriesAxis>
+    <cs:lnRef idx="0"/>
+    <cs:fillRef idx="0"/>
+    <cs:effectRef idx="0"/>
+    <cs:fontRef idx="minor">
+      <a:schemeClr val="tx1">
+        <a:lumMod val="65000"/>
+        <a:lumOff val="35000"/>
+      </a:schemeClr>
+    </cs:fontRef>
+    <cs:defRPr sz="900" kern="1200"/>
+  </cs:seriesAxis>
+  <cs:seriesLine>
+    <cs:lnRef idx="0"/>
+    <cs:fillRef idx="0"/>
+    <cs:effectRef idx="0"/>
+    <cs:fontRef idx="minor">
+      <a:schemeClr val="tx1"/>
+    </cs:fontRef>
+    <cs:spPr>
+      <a:ln w="9525" cap="flat" cmpd="sng" algn="ctr">
+        <a:solidFill>
+          <a:schemeClr val="tx1">
+            <a:lumMod val="35000"/>
+            <a:lumOff val="65000"/>
+          </a:schemeClr>
+        </a:solidFill>
+        <a:round/>
+      </a:ln>
+    </cs:spPr>
+  </cs:seriesLine>
+  <cs:title>
+    <cs:lnRef idx="0"/>
+    <cs:fillRef idx="0"/>
+    <cs:effectRef idx="0"/>
+    <cs:fontRef idx="minor">
+      <a:schemeClr val="tx1">
+        <a:lumMod val="65000"/>
+        <a:lumOff val="35000"/>
+      </a:schemeClr>
+    </cs:fontRef>
+    <cs:defRPr sz="1400" b="0" kern="1200" spc="0" baseline="0"/>
+  </cs:title>
+  <cs:trendline>
+    <cs:lnRef idx="0">
+      <cs:styleClr val="auto"/>
+    </cs:lnRef>
+    <cs:fillRef idx="0"/>
+    <cs:effectRef idx="0"/>
+    <cs:fontRef idx="minor">
+      <a:schemeClr val="tx1"/>
+    </cs:fontRef>
+    <cs:spPr>
+      <a:ln w="19050" cap="rnd">
+        <a:solidFill>
+          <a:schemeClr val="phClr"/>
+        </a:solidFill>
+        <a:prstDash val="sysDot"/>
+      </a:ln>
+    </cs:spPr>
+  </cs:trendline>
+  <cs:trendlineLabel>
+    <cs:lnRef idx="0"/>
+    <cs:fillRef idx="0"/>
+    <cs:effectRef idx="0"/>
+    <cs:fontRef idx="minor">
+      <a:schemeClr val="tx1">
+        <a:lumMod val="65000"/>
+        <a:lumOff val="35000"/>
+      </a:schemeClr>
+    </cs:fontRef>
+    <cs:defRPr sz="900" kern="1200"/>
+  </cs:trendlineLabel>
+  <cs:upBar>
+    <cs:lnRef idx="0"/>
+    <cs:fillRef idx="0"/>
+    <cs:effectRef idx="0"/>
+    <cs:fontRef idx="minor">
+      <a:schemeClr val="dk1"/>
+    </cs:fontRef>
+    <cs:spPr>
+      <a:solidFill>
+        <a:schemeClr val="lt1"/>
+      </a:solidFill>
+      <a:ln w="9525">
+        <a:solidFill>
+          <a:schemeClr val="tx1">
+            <a:lumMod val="15000"/>
+            <a:lumOff val="85000"/>
+          </a:schemeClr>
+        </a:solidFill>
+      </a:ln>
+    </cs:spPr>
+  </cs:upBar>
+  <cs:valueAxis>
+    <cs:lnRef idx="0"/>
+    <cs:fillRef idx="0"/>
+    <cs:effectRef idx="0"/>
+    <cs:fontRef idx="minor">
+      <a:schemeClr val="tx1">
+        <a:lumMod val="65000"/>
+        <a:lumOff val="35000"/>
+      </a:schemeClr>
+    </cs:fontRef>
+    <cs:defRPr sz="900" kern="1200"/>
+  </cs:valueAxis>
+  <cs:wall>
+    <cs:lnRef idx="0"/>
+    <cs:fillRef idx="0"/>
+    <cs:effectRef idx="0"/>
+    <cs:fontRef idx="minor">
+      <a:schemeClr val="tx1"/>
+    </cs:fontRef>
+    <cs:spPr>
+      <a:noFill/>
+      <a:ln>
+        <a:noFill/>
+      </a:ln>
+    </cs:spPr>
+  </cs:wall>
+</cs:chartStyle>
+</file>
+
 <file path=word/theme/theme1.xml><?xml version="1.0" encoding="utf-8"?>
 <a:theme xmlns:a="http://schemas.openxmlformats.org/drawingml/2006/main" name="Office Theme">
   <a:themeElements>
@@ -5229,54 +8859,19 @@
 </file>
 
 <file path=customXml/item1.xml><?xml version="1.0" encoding="utf-8"?>
-<p:properties xmlns:p="http://schemas.microsoft.com/office/2006/metadata/properties" xmlns:xsi="http://www.w3.org/2001/XMLSchema-instance" xmlns:pc="http://schemas.microsoft.com/office/infopath/2007/PartnerControls">
-  <documentManagement>
-    <SharedWithUsers xmlns="85e30bcc-d76c-4413-8e4d-2dce22fb0743">
-      <UserInfo>
-        <DisplayName>Dario Ernesto Correal Torres</DisplayName>
-        <AccountId>15</AccountId>
-        <AccountType/>
-      </UserInfo>
-      <UserInfo>
-        <DisplayName>Carlos Andres Lozano Garzon</DisplayName>
-        <AccountId>13</AccountId>
-        <AccountType/>
-      </UserInfo>
-      <UserInfo>
-        <DisplayName>Mario  Fernando De la rosa Rosero</DisplayName>
-        <AccountId>16</AccountId>
-        <AccountType/>
-      </UserInfo>
-      <UserInfo>
-        <DisplayName>Arturo Henao Chaparro</DisplayName>
-        <AccountId>48</AccountId>
-        <AccountType/>
-      </UserInfo>
-      <UserInfo>
-        <DisplayName>Luis Esteban Florez Salamanca</DisplayName>
-        <AccountId>33</AccountId>
-        <AccountType/>
-      </UserInfo>
-      <UserInfo>
-        <DisplayName>Christian Camilo Aparicio Baquen</DisplayName>
-        <AccountId>50</AccountId>
-        <AccountType/>
-      </UserInfo>
-      <UserInfo>
-        <DisplayName>Ivan David Salazar Cardenas</DisplayName>
-        <AccountId>52</AccountId>
-        <AccountType/>
-      </UserInfo>
-    </SharedWithUsers>
-    <TaxCatchAll xmlns="85e30bcc-d76c-4413-8e4d-2dce22fb0743" xsi:nil="true"/>
-    <lcf76f155ced4ddcb4097134ff3c332f xmlns="164883f8-7691-4ecf-b54a-664c0d0edefe">
-      <Terms xmlns="http://schemas.microsoft.com/office/infopath/2007/PartnerControls"/>
-    </lcf76f155ced4ddcb4097134ff3c332f>
-  </documentManagement>
-</p:properties>
+<?mso-contentType ?>
+<FormTemplates xmlns="http://schemas.microsoft.com/sharepoint/v3/contenttype/forms">
+  <Display>DocumentLibraryForm</Display>
+  <Edit>DocumentLibraryForm</Edit>
+  <New>DocumentLibraryForm</New>
+</FormTemplates>
 </file>
 
 <file path=customXml/item2.xml><?xml version="1.0" encoding="utf-8"?>
+<b:Sources xmlns:b="http://schemas.openxmlformats.org/officeDocument/2006/bibliography" xmlns="http://schemas.openxmlformats.org/officeDocument/2006/bibliography" SelectedStyle="\APASixthEditionOfficeOnline.xsl" StyleName="APA" Version="6"/>
+</file>
+
+<file path=customXml/item3.xml><?xml version="1.0" encoding="utf-8"?>
 <ct:contentTypeSchema xmlns:ct="http://schemas.microsoft.com/office/2006/metadata/contentType" xmlns:ma="http://schemas.microsoft.com/office/2006/metadata/properties/metaAttributes" ct:_="" ma:_="" ma:contentTypeName="Documento" ma:contentTypeID="0x01010023858CF01A2EF24688B692775F4C60A4" ma:contentTypeVersion="15" ma:contentTypeDescription="Crear nuevo documento." ma:contentTypeScope="" ma:versionID="a4df9e4b793c0fa050084ef4feafa589">
   <xsd:schema xmlns:xsd="http://www.w3.org/2001/XMLSchema" xmlns:xs="http://www.w3.org/2001/XMLSchema" xmlns:p="http://schemas.microsoft.com/office/2006/metadata/properties" xmlns:ns2="164883f8-7691-4ecf-b54a-664c0d0edefe" xmlns:ns3="85e30bcc-d76c-4413-8e4d-2dce22fb0743" targetNamespace="http://schemas.microsoft.com/office/2006/metadata/properties" ma:root="true" ma:fieldsID="067b7080d2289f9ba15465beea7d18a8" ns2:_="" ns3:_="">
     <xsd:import namespace="164883f8-7691-4ecf-b54a-664c0d0edefe"/>
@@ -5513,31 +9108,71 @@
 </ct:contentTypeSchema>
 </file>
 
-<file path=customXml/item3.xml><?xml version="1.0" encoding="utf-8"?>
-<b:Sources xmlns:b="http://schemas.openxmlformats.org/officeDocument/2006/bibliography" xmlns="http://schemas.openxmlformats.org/officeDocument/2006/bibliography" SelectedStyle="\APASixthEditionOfficeOnline.xsl" StyleName="APA" Version="6"/>
-</file>
-
 <file path=customXml/item4.xml><?xml version="1.0" encoding="utf-8"?>
-<?mso-contentType ?>
-<FormTemplates xmlns="http://schemas.microsoft.com/sharepoint/v3/contenttype/forms">
-  <Display>DocumentLibraryForm</Display>
-  <Edit>DocumentLibraryForm</Edit>
-  <New>DocumentLibraryForm</New>
-</FormTemplates>
+<p:properties xmlns:p="http://schemas.microsoft.com/office/2006/metadata/properties" xmlns:xsi="http://www.w3.org/2001/XMLSchema-instance" xmlns:pc="http://schemas.microsoft.com/office/infopath/2007/PartnerControls">
+  <documentManagement>
+    <SharedWithUsers xmlns="85e30bcc-d76c-4413-8e4d-2dce22fb0743">
+      <UserInfo>
+        <DisplayName>Dario Ernesto Correal Torres</DisplayName>
+        <AccountId>15</AccountId>
+        <AccountType/>
+      </UserInfo>
+      <UserInfo>
+        <DisplayName>Carlos Andres Lozano Garzon</DisplayName>
+        <AccountId>13</AccountId>
+        <AccountType/>
+      </UserInfo>
+      <UserInfo>
+        <DisplayName>Mario  Fernando De la rosa Rosero</DisplayName>
+        <AccountId>16</AccountId>
+        <AccountType/>
+      </UserInfo>
+      <UserInfo>
+        <DisplayName>Arturo Henao Chaparro</DisplayName>
+        <AccountId>48</AccountId>
+        <AccountType/>
+      </UserInfo>
+      <UserInfo>
+        <DisplayName>Luis Esteban Florez Salamanca</DisplayName>
+        <AccountId>33</AccountId>
+        <AccountType/>
+      </UserInfo>
+      <UserInfo>
+        <DisplayName>Christian Camilo Aparicio Baquen</DisplayName>
+        <AccountId>50</AccountId>
+        <AccountType/>
+      </UserInfo>
+      <UserInfo>
+        <DisplayName>Ivan David Salazar Cardenas</DisplayName>
+        <AccountId>52</AccountId>
+        <AccountType/>
+      </UserInfo>
+    </SharedWithUsers>
+    <TaxCatchAll xmlns="85e30bcc-d76c-4413-8e4d-2dce22fb0743" xsi:nil="true"/>
+    <lcf76f155ced4ddcb4097134ff3c332f xmlns="164883f8-7691-4ecf-b54a-664c0d0edefe">
+      <Terms xmlns="http://schemas.microsoft.com/office/infopath/2007/PartnerControls"/>
+    </lcf76f155ced4ddcb4097134ff3c332f>
+  </documentManagement>
+</p:properties>
 </file>
 
 <file path=customXml/itemProps1.xml><?xml version="1.0" encoding="utf-8"?>
-<ds:datastoreItem xmlns:ds="http://schemas.openxmlformats.org/officeDocument/2006/customXml" ds:itemID="{D3B4676A-CA48-4E6B-BABE-1535A7A288F6}">
+<ds:datastoreItem xmlns:ds="http://schemas.openxmlformats.org/officeDocument/2006/customXml" ds:itemID="{58AFF83A-2C1F-4B0C-9BCE-EE49F5226348}">
   <ds:schemaRefs>
-    <ds:schemaRef ds:uri="http://schemas.microsoft.com/office/2006/metadata/properties"/>
-    <ds:schemaRef ds:uri="http://schemas.microsoft.com/office/infopath/2007/PartnerControls"/>
-    <ds:schemaRef ds:uri="85e30bcc-d76c-4413-8e4d-2dce22fb0743"/>
-    <ds:schemaRef ds:uri="164883f8-7691-4ecf-b54a-664c0d0edefe"/>
+    <ds:schemaRef ds:uri="http://schemas.microsoft.com/sharepoint/v3/contenttype/forms"/>
   </ds:schemaRefs>
 </ds:datastoreItem>
 </file>
 
 <file path=customXml/itemProps2.xml><?xml version="1.0" encoding="utf-8"?>
+<ds:datastoreItem xmlns:ds="http://schemas.openxmlformats.org/officeDocument/2006/customXml" ds:itemID="{794BE61C-5254-4531-868C-EC2590174185}">
+  <ds:schemaRefs>
+    <ds:schemaRef ds:uri="http://schemas.openxmlformats.org/officeDocument/2006/bibliography"/>
+  </ds:schemaRefs>
+</ds:datastoreItem>
+</file>
+
+<file path=customXml/itemProps3.xml><?xml version="1.0" encoding="utf-8"?>
 <ds:datastoreItem xmlns:ds="http://schemas.openxmlformats.org/officeDocument/2006/customXml" ds:itemID="{62F3E371-4CEE-4871-A936-27DA1639FADD}">
   <ds:schemaRefs>
     <ds:schemaRef ds:uri="http://schemas.microsoft.com/office/2006/metadata/contentType"/>
@@ -5556,18 +9191,13 @@
 </ds:datastoreItem>
 </file>
 
-<file path=customXml/itemProps3.xml><?xml version="1.0" encoding="utf-8"?>
-<ds:datastoreItem xmlns:ds="http://schemas.openxmlformats.org/officeDocument/2006/customXml" ds:itemID="{794BE61C-5254-4531-868C-EC2590174185}">
+<file path=customXml/itemProps4.xml><?xml version="1.0" encoding="utf-8"?>
+<ds:datastoreItem xmlns:ds="http://schemas.openxmlformats.org/officeDocument/2006/customXml" ds:itemID="{D3B4676A-CA48-4E6B-BABE-1535A7A288F6}">
   <ds:schemaRefs>
-    <ds:schemaRef ds:uri="http://schemas.openxmlformats.org/officeDocument/2006/bibliography"/>
-  </ds:schemaRefs>
-</ds:datastoreItem>
-</file>
-
-<file path=customXml/itemProps4.xml><?xml version="1.0" encoding="utf-8"?>
-<ds:datastoreItem xmlns:ds="http://schemas.openxmlformats.org/officeDocument/2006/customXml" ds:itemID="{58AFF83A-2C1F-4B0C-9BCE-EE49F5226348}">
-  <ds:schemaRefs>
-    <ds:schemaRef ds:uri="http://schemas.microsoft.com/sharepoint/v3/contenttype/forms"/>
+    <ds:schemaRef ds:uri="http://schemas.microsoft.com/office/2006/metadata/properties"/>
+    <ds:schemaRef ds:uri="http://schemas.microsoft.com/office/infopath/2007/PartnerControls"/>
+    <ds:schemaRef ds:uri="85e30bcc-d76c-4413-8e4d-2dce22fb0743"/>
+    <ds:schemaRef ds:uri="164883f8-7691-4ecf-b54a-664c0d0edefe"/>
   </ds:schemaRefs>
 </ds:datastoreItem>
 </file>
</xml_diff>